<commit_message>
Finished the Activity Diagram and Revised SDD document.
</commit_message>
<xml_diff>
--- a/Deliverables/SDD.docx
+++ b/Deliverables/SDD.docx
@@ -1,6 +1,6 @@
 
 <file path=word/document.xml><?xml version="1.0" encoding="utf-8"?>
-<w:document xmlns:wpc="http://schemas.microsoft.com/office/word/2010/wordprocessingCanvas" xmlns:cx="http://schemas.microsoft.com/office/drawing/2014/chartex" xmlns:cx1="http://schemas.microsoft.com/office/drawing/2015/9/8/chartex" xmlns:cx2="http://schemas.microsoft.com/office/drawing/2015/10/21/chartex" xmlns:mc="http://schemas.openxmlformats.org/markup-compatibility/2006" xmlns:o="urn:schemas-microsoft-com:office:office" xmlns:r="http://schemas.openxmlformats.org/officeDocument/2006/relationships" xmlns:m="http://schemas.openxmlformats.org/officeDocument/2006/math" xmlns:v="urn:schemas-microsoft-com:vml" xmlns:wp14="http://schemas.microsoft.com/office/word/2010/wordprocessingDrawing" xmlns:wp="http://schemas.openxmlformats.org/drawingml/2006/wordprocessingDrawing" xmlns:w10="urn:schemas-microsoft-com:office:word" xmlns:w="http://schemas.openxmlformats.org/wordprocessingml/2006/main" xmlns:w14="http://schemas.microsoft.com/office/word/2010/wordml" xmlns:w15="http://schemas.microsoft.com/office/word/2012/wordml" xmlns:w16se="http://schemas.microsoft.com/office/word/2015/wordml/symex" xmlns:wpg="http://schemas.microsoft.com/office/word/2010/wordprocessingGroup" xmlns:wpi="http://schemas.microsoft.com/office/word/2010/wordprocessingInk" xmlns:wne="http://schemas.microsoft.com/office/word/2006/wordml" xmlns:wps="http://schemas.microsoft.com/office/word/2010/wordprocessingShape" mc:Ignorable="w14 w15 w16se wp14">
+<w:document xmlns:wpc="http://schemas.microsoft.com/office/word/2010/wordprocessingCanvas" xmlns:mo="http://schemas.microsoft.com/office/mac/office/2008/main" xmlns:mc="http://schemas.openxmlformats.org/markup-compatibility/2006" xmlns:mv="urn:schemas-microsoft-com:mac:vml" xmlns:o="urn:schemas-microsoft-com:office:office" xmlns:r="http://schemas.openxmlformats.org/officeDocument/2006/relationships" xmlns:m="http://schemas.openxmlformats.org/officeDocument/2006/math" xmlns:v="urn:schemas-microsoft-com:vml" xmlns:wp14="http://schemas.microsoft.com/office/word/2010/wordprocessingDrawing" xmlns:wp="http://schemas.openxmlformats.org/drawingml/2006/wordprocessingDrawing" xmlns:w10="urn:schemas-microsoft-com:office:word" xmlns:w="http://schemas.openxmlformats.org/wordprocessingml/2006/main" xmlns:w14="http://schemas.microsoft.com/office/word/2010/wordml" xmlns:w15="http://schemas.microsoft.com/office/word/2012/wordml" xmlns:wpg="http://schemas.microsoft.com/office/word/2010/wordprocessingGroup" xmlns:wpi="http://schemas.microsoft.com/office/word/2010/wordprocessingInk" xmlns:wne="http://schemas.microsoft.com/office/word/2006/wordml" xmlns:wps="http://schemas.microsoft.com/office/word/2010/wordprocessingShape" mc:Ignorable="w14 w15 wp14">
   <w:body>
     <w:p>
       <w:pPr>
@@ -19,7 +19,7 @@
           <w:lang w:bidi="ar-SA"/>
         </w:rPr>
         <w:drawing>
-          <wp:inline distT="0" distB="0" distL="0" distR="0">
+          <wp:inline distT="0" distB="0" distL="0" distR="0" wp14:anchorId="662717C0" wp14:editId="04C70409">
             <wp:extent cx="2679700" cy="673100"/>
             <wp:effectExtent l="0" t="0" r="0" b="0"/>
             <wp:docPr id="3" name="Picture 1"/>
@@ -594,11 +594,13 @@
       <w:bookmarkStart w:id="8" w:name="_Toc111117822"/>
       <w:bookmarkStart w:id="9" w:name="_Toc113291685"/>
       <w:bookmarkStart w:id="10" w:name="_Toc339013210"/>
+      <w:bookmarkStart w:id="11" w:name="_GoBack"/>
       <w:bookmarkEnd w:id="0"/>
       <w:bookmarkEnd w:id="1"/>
       <w:bookmarkEnd w:id="2"/>
       <w:bookmarkEnd w:id="3"/>
       <w:bookmarkEnd w:id="4"/>
+      <w:bookmarkEnd w:id="11"/>
       <w:r>
         <w:rPr>
           <w:rFonts w:ascii="Arial" w:hAnsi="Arial"/>
@@ -673,8 +675,6 @@
       </w:r>
       <w:r>
         <w:tab/>
-      </w:r>
-      <w:r>
         <w:t>2</w:t>
       </w:r>
     </w:p>
@@ -699,8 +699,6 @@
       </w:r>
       <w:r>
         <w:tab/>
-      </w:r>
-      <w:r>
         <w:t>3</w:t>
       </w:r>
     </w:p>
@@ -725,8 +723,6 @@
       </w:r>
       <w:r>
         <w:tab/>
-      </w:r>
-      <w:r>
         <w:t>4</w:t>
       </w:r>
     </w:p>
@@ -751,8 +747,6 @@
       </w:r>
       <w:r>
         <w:tab/>
-      </w:r>
-      <w:r>
         <w:t>5</w:t>
       </w:r>
     </w:p>
@@ -805,7 +799,7 @@
           <w:color w:val="FFFFFF"/>
         </w:rPr>
       </w:pPr>
-      <w:bookmarkStart w:id="11" w:name="_Toc339013211"/>
+      <w:bookmarkStart w:id="12" w:name="_Toc339013211"/>
       <w:r>
         <w:rPr>
           <w:rFonts w:ascii="Arial" w:hAnsi="Arial"/>
@@ -814,7 +808,7 @@
         <w:lastRenderedPageBreak/>
         <w:t>USE CASE DIAGRAM</w:t>
       </w:r>
-      <w:bookmarkEnd w:id="11"/>
+      <w:bookmarkEnd w:id="12"/>
     </w:p>
     <w:p>
       <w:pPr>
@@ -868,7 +862,7 @@
           <w:lang w:bidi="ar-SA"/>
         </w:rPr>
         <w:drawing>
-          <wp:anchor distT="0" distB="0" distL="114300" distR="114300" simplePos="0" relativeHeight="251661312" behindDoc="1" locked="0" layoutInCell="1" allowOverlap="1" wp14:anchorId="1049B3DF" wp14:editId="7686281B">
+          <wp:anchor distT="0" distB="0" distL="114300" distR="114300" simplePos="0" relativeHeight="251661312" behindDoc="1" locked="0" layoutInCell="1" allowOverlap="1" wp14:anchorId="61F2743B" wp14:editId="2D61E6A8">
             <wp:simplePos x="0" y="0"/>
             <wp:positionH relativeFrom="margin">
               <wp:align>center</wp:align>
@@ -1014,8 +1008,6 @@
         <w:pStyle w:val="template"/>
         <w:jc w:val="both"/>
       </w:pPr>
-      <w:bookmarkStart w:id="12" w:name="_GoBack"/>
-      <w:bookmarkEnd w:id="12"/>
     </w:p>
     <w:p>
       <w:pPr>
@@ -1216,6 +1208,94 @@
       <w:pPr>
         <w:pStyle w:val="template"/>
       </w:pPr>
+      <w:r>
+        <w:rPr>
+          <w:lang w:bidi="ar-SA"/>
+        </w:rPr>
+        <w:drawing>
+          <wp:anchor distT="0" distB="0" distL="114300" distR="114300" simplePos="0" relativeHeight="251662336" behindDoc="0" locked="0" layoutInCell="1" allowOverlap="1" wp14:anchorId="68C425A3" wp14:editId="47E4D7D3">
+            <wp:simplePos x="0" y="0"/>
+            <wp:positionH relativeFrom="column">
+              <wp:posOffset>375285</wp:posOffset>
+            </wp:positionH>
+            <wp:positionV relativeFrom="paragraph">
+              <wp:posOffset>120650</wp:posOffset>
+            </wp:positionV>
+            <wp:extent cx="5527675" cy="6892290"/>
+            <wp:effectExtent l="0" t="0" r="9525" b="0"/>
+            <wp:wrapTight wrapText="bothSides">
+              <wp:wrapPolygon edited="0">
+                <wp:start x="0" y="0"/>
+                <wp:lineTo x="0" y="21493"/>
+                <wp:lineTo x="21538" y="21493"/>
+                <wp:lineTo x="21538" y="0"/>
+                <wp:lineTo x="0" y="0"/>
+              </wp:wrapPolygon>
+            </wp:wrapTight>
+            <wp:docPr id="11" name="Picture 11"/>
+            <wp:cNvGraphicFramePr>
+              <a:graphicFrameLocks xmlns:a="http://schemas.openxmlformats.org/drawingml/2006/main" noChangeAspect="1"/>
+            </wp:cNvGraphicFramePr>
+            <a:graphic xmlns:a="http://schemas.openxmlformats.org/drawingml/2006/main">
+              <a:graphicData uri="http://schemas.openxmlformats.org/drawingml/2006/picture">
+                <pic:pic xmlns:pic="http://schemas.openxmlformats.org/drawingml/2006/picture">
+                  <pic:nvPicPr>
+                    <pic:cNvPr id="11" name="activity_diagram.png"/>
+                    <pic:cNvPicPr/>
+                  </pic:nvPicPr>
+                  <pic:blipFill>
+                    <a:blip r:embed="rId14">
+                      <a:extLst>
+                        <a:ext uri="{28A0092B-C50C-407E-A947-70E740481C1C}">
+                          <a14:useLocalDpi xmlns:a14="http://schemas.microsoft.com/office/drawing/2010/main" val="0"/>
+                        </a:ext>
+                      </a:extLst>
+                    </a:blip>
+                    <a:stretch>
+                      <a:fillRect/>
+                    </a:stretch>
+                  </pic:blipFill>
+                  <pic:spPr>
+                    <a:xfrm>
+                      <a:off x="0" y="0"/>
+                      <a:ext cx="5527675" cy="6892290"/>
+                    </a:xfrm>
+                    <a:prstGeom prst="rect">
+                      <a:avLst/>
+                    </a:prstGeom>
+                  </pic:spPr>
+                </pic:pic>
+              </a:graphicData>
+            </a:graphic>
+            <wp14:sizeRelH relativeFrom="page">
+              <wp14:pctWidth>0</wp14:pctWidth>
+            </wp14:sizeRelH>
+            <wp14:sizeRelV relativeFrom="page">
+              <wp14:pctHeight>0</wp14:pctHeight>
+            </wp14:sizeRelV>
+          </wp:anchor>
+        </w:drawing>
+      </w:r>
+    </w:p>
+    <w:p>
+      <w:pPr>
+        <w:pStyle w:val="template"/>
+      </w:pPr>
+    </w:p>
+    <w:p>
+      <w:pPr>
+        <w:pStyle w:val="template"/>
+      </w:pPr>
+    </w:p>
+    <w:p>
+      <w:pPr>
+        <w:pStyle w:val="template"/>
+      </w:pPr>
+    </w:p>
+    <w:p>
+      <w:pPr>
+        <w:pStyle w:val="template"/>
+      </w:pPr>
     </w:p>
     <w:p>
       <w:pPr>
@@ -1605,7 +1685,7 @@
           <w:lang w:bidi="ar-SA"/>
         </w:rPr>
         <w:drawing>
-          <wp:anchor distT="0" distB="0" distL="114300" distR="114300" simplePos="0" relativeHeight="251660800" behindDoc="1" locked="0" layoutInCell="1" allowOverlap="1" wp14:anchorId="29345A6A" wp14:editId="587D673A">
+          <wp:anchor distT="0" distB="0" distL="114300" distR="114300" simplePos="0" relativeHeight="251660800" behindDoc="1" locked="0" layoutInCell="1" allowOverlap="1" wp14:anchorId="358FC503" wp14:editId="6785C473">
             <wp:simplePos x="0" y="0"/>
             <wp:positionH relativeFrom="margin">
               <wp:align>center</wp:align>
@@ -1636,7 +1716,7 @@
                     <pic:cNvPicPr/>
                   </pic:nvPicPr>
                   <pic:blipFill>
-                    <a:blip r:embed="rId14"/>
+                    <a:blip r:embed="rId15"/>
                     <a:stretch>
                       <a:fillRect/>
                     </a:stretch>
@@ -2617,7 +2697,7 @@
     <w:p/>
     <w:p/>
     <w:sectPr>
-      <w:headerReference w:type="default" r:id="rId15"/>
+      <w:headerReference w:type="default" r:id="rId16"/>
       <w:pgSz w:w="12240" w:h="15840" w:code="1"/>
       <w:pgMar w:top="1440" w:right="1296" w:bottom="1440" w:left="1296" w:header="720" w:footer="720" w:gutter="0"/>
       <w:pgNumType w:start="1"/>
@@ -2629,7 +2709,7 @@
 </file>
 
 <file path=word/endnotes.xml><?xml version="1.0" encoding="utf-8"?>
-<w:endnotes xmlns:wpc="http://schemas.microsoft.com/office/word/2010/wordprocessingCanvas" xmlns:cx="http://schemas.microsoft.com/office/drawing/2014/chartex" xmlns:cx1="http://schemas.microsoft.com/office/drawing/2015/9/8/chartex" xmlns:cx2="http://schemas.microsoft.com/office/drawing/2015/10/21/chartex" xmlns:mc="http://schemas.openxmlformats.org/markup-compatibility/2006" xmlns:o="urn:schemas-microsoft-com:office:office" xmlns:r="http://schemas.openxmlformats.org/officeDocument/2006/relationships" xmlns:m="http://schemas.openxmlformats.org/officeDocument/2006/math" xmlns:v="urn:schemas-microsoft-com:vml" xmlns:wp14="http://schemas.microsoft.com/office/word/2010/wordprocessingDrawing" xmlns:wp="http://schemas.openxmlformats.org/drawingml/2006/wordprocessingDrawing" xmlns:w10="urn:schemas-microsoft-com:office:word" xmlns:w="http://schemas.openxmlformats.org/wordprocessingml/2006/main" xmlns:w14="http://schemas.microsoft.com/office/word/2010/wordml" xmlns:w15="http://schemas.microsoft.com/office/word/2012/wordml" xmlns:w16se="http://schemas.microsoft.com/office/word/2015/wordml/symex" xmlns:wpg="http://schemas.microsoft.com/office/word/2010/wordprocessingGroup" xmlns:wpi="http://schemas.microsoft.com/office/word/2010/wordprocessingInk" xmlns:wne="http://schemas.microsoft.com/office/word/2006/wordml" xmlns:wps="http://schemas.microsoft.com/office/word/2010/wordprocessingShape" mc:Ignorable="w14 w15 w16se wp14">
+<w:endnotes xmlns:wpc="http://schemas.microsoft.com/office/word/2010/wordprocessingCanvas" xmlns:mo="http://schemas.microsoft.com/office/mac/office/2008/main" xmlns:mc="http://schemas.openxmlformats.org/markup-compatibility/2006" xmlns:mv="urn:schemas-microsoft-com:mac:vml" xmlns:o="urn:schemas-microsoft-com:office:office" xmlns:r="http://schemas.openxmlformats.org/officeDocument/2006/relationships" xmlns:m="http://schemas.openxmlformats.org/officeDocument/2006/math" xmlns:v="urn:schemas-microsoft-com:vml" xmlns:wp14="http://schemas.microsoft.com/office/word/2010/wordprocessingDrawing" xmlns:wp="http://schemas.openxmlformats.org/drawingml/2006/wordprocessingDrawing" xmlns:w10="urn:schemas-microsoft-com:office:word" xmlns:w="http://schemas.openxmlformats.org/wordprocessingml/2006/main" xmlns:w14="http://schemas.microsoft.com/office/word/2010/wordml" xmlns:w15="http://schemas.microsoft.com/office/word/2012/wordml" xmlns:wpg="http://schemas.microsoft.com/office/word/2010/wordprocessingGroup" xmlns:wpi="http://schemas.microsoft.com/office/word/2010/wordprocessingInk" xmlns:wne="http://schemas.microsoft.com/office/word/2006/wordml" xmlns:wps="http://schemas.microsoft.com/office/word/2010/wordprocessingShape" mc:Ignorable="w14 w15 wp14">
   <w:endnote w:type="separator" w:id="-1">
     <w:p>
       <w:pPr>
@@ -2654,7 +2734,7 @@
 </file>
 
 <file path=word/footer1.xml><?xml version="1.0" encoding="utf-8"?>
-<w:ftr xmlns:wpc="http://schemas.microsoft.com/office/word/2010/wordprocessingCanvas" xmlns:cx="http://schemas.microsoft.com/office/drawing/2014/chartex" xmlns:cx1="http://schemas.microsoft.com/office/drawing/2015/9/8/chartex" xmlns:cx2="http://schemas.microsoft.com/office/drawing/2015/10/21/chartex" xmlns:mc="http://schemas.openxmlformats.org/markup-compatibility/2006" xmlns:o="urn:schemas-microsoft-com:office:office" xmlns:r="http://schemas.openxmlformats.org/officeDocument/2006/relationships" xmlns:m="http://schemas.openxmlformats.org/officeDocument/2006/math" xmlns:v="urn:schemas-microsoft-com:vml" xmlns:wp14="http://schemas.microsoft.com/office/word/2010/wordprocessingDrawing" xmlns:wp="http://schemas.openxmlformats.org/drawingml/2006/wordprocessingDrawing" xmlns:w10="urn:schemas-microsoft-com:office:word" xmlns:w="http://schemas.openxmlformats.org/wordprocessingml/2006/main" xmlns:w14="http://schemas.microsoft.com/office/word/2010/wordml" xmlns:w15="http://schemas.microsoft.com/office/word/2012/wordml" xmlns:w16se="http://schemas.microsoft.com/office/word/2015/wordml/symex" xmlns:wpg="http://schemas.microsoft.com/office/word/2010/wordprocessingGroup" xmlns:wpi="http://schemas.microsoft.com/office/word/2010/wordprocessingInk" xmlns:wne="http://schemas.microsoft.com/office/word/2006/wordml" xmlns:wps="http://schemas.microsoft.com/office/word/2010/wordprocessingShape" mc:Ignorable="w14 w15 w16se wp14">
+<w:ftr xmlns:wpc="http://schemas.microsoft.com/office/word/2010/wordprocessingCanvas" xmlns:mo="http://schemas.microsoft.com/office/mac/office/2008/main" xmlns:mc="http://schemas.openxmlformats.org/markup-compatibility/2006" xmlns:mv="urn:schemas-microsoft-com:mac:vml" xmlns:o="urn:schemas-microsoft-com:office:office" xmlns:r="http://schemas.openxmlformats.org/officeDocument/2006/relationships" xmlns:m="http://schemas.openxmlformats.org/officeDocument/2006/math" xmlns:v="urn:schemas-microsoft-com:vml" xmlns:wp14="http://schemas.microsoft.com/office/word/2010/wordprocessingDrawing" xmlns:wp="http://schemas.openxmlformats.org/drawingml/2006/wordprocessingDrawing" xmlns:w10="urn:schemas-microsoft-com:office:word" xmlns:w="http://schemas.openxmlformats.org/wordprocessingml/2006/main" xmlns:w14="http://schemas.microsoft.com/office/word/2010/wordml" xmlns:w15="http://schemas.microsoft.com/office/word/2012/wordml" xmlns:wpg="http://schemas.microsoft.com/office/word/2010/wordprocessingGroup" xmlns:wpi="http://schemas.microsoft.com/office/word/2010/wordprocessingInk" xmlns:wne="http://schemas.microsoft.com/office/word/2006/wordml" xmlns:wps="http://schemas.microsoft.com/office/word/2010/wordprocessingShape" mc:Ignorable="w14 w15 wp14">
   <w:p>
     <w:pPr>
       <w:pStyle w:val="Footer"/>
@@ -2665,7 +2745,7 @@
 </file>
 
 <file path=word/footnotes.xml><?xml version="1.0" encoding="utf-8"?>
-<w:footnotes xmlns:wpc="http://schemas.microsoft.com/office/word/2010/wordprocessingCanvas" xmlns:cx="http://schemas.microsoft.com/office/drawing/2014/chartex" xmlns:cx1="http://schemas.microsoft.com/office/drawing/2015/9/8/chartex" xmlns:cx2="http://schemas.microsoft.com/office/drawing/2015/10/21/chartex" xmlns:mc="http://schemas.openxmlformats.org/markup-compatibility/2006" xmlns:o="urn:schemas-microsoft-com:office:office" xmlns:r="http://schemas.openxmlformats.org/officeDocument/2006/relationships" xmlns:m="http://schemas.openxmlformats.org/officeDocument/2006/math" xmlns:v="urn:schemas-microsoft-com:vml" xmlns:wp14="http://schemas.microsoft.com/office/word/2010/wordprocessingDrawing" xmlns:wp="http://schemas.openxmlformats.org/drawingml/2006/wordprocessingDrawing" xmlns:w10="urn:schemas-microsoft-com:office:word" xmlns:w="http://schemas.openxmlformats.org/wordprocessingml/2006/main" xmlns:w14="http://schemas.microsoft.com/office/word/2010/wordml" xmlns:w15="http://schemas.microsoft.com/office/word/2012/wordml" xmlns:w16se="http://schemas.microsoft.com/office/word/2015/wordml/symex" xmlns:wpg="http://schemas.microsoft.com/office/word/2010/wordprocessingGroup" xmlns:wpi="http://schemas.microsoft.com/office/word/2010/wordprocessingInk" xmlns:wne="http://schemas.microsoft.com/office/word/2006/wordml" xmlns:wps="http://schemas.microsoft.com/office/word/2010/wordprocessingShape" mc:Ignorable="w14 w15 w16se wp14">
+<w:footnotes xmlns:wpc="http://schemas.microsoft.com/office/word/2010/wordprocessingCanvas" xmlns:mo="http://schemas.microsoft.com/office/mac/office/2008/main" xmlns:mc="http://schemas.openxmlformats.org/markup-compatibility/2006" xmlns:mv="urn:schemas-microsoft-com:mac:vml" xmlns:o="urn:schemas-microsoft-com:office:office" xmlns:r="http://schemas.openxmlformats.org/officeDocument/2006/relationships" xmlns:m="http://schemas.openxmlformats.org/officeDocument/2006/math" xmlns:v="urn:schemas-microsoft-com:vml" xmlns:wp14="http://schemas.microsoft.com/office/word/2010/wordprocessingDrawing" xmlns:wp="http://schemas.openxmlformats.org/drawingml/2006/wordprocessingDrawing" xmlns:w10="urn:schemas-microsoft-com:office:word" xmlns:w="http://schemas.openxmlformats.org/wordprocessingml/2006/main" xmlns:w14="http://schemas.microsoft.com/office/word/2010/wordml" xmlns:w15="http://schemas.microsoft.com/office/word/2012/wordml" xmlns:wpg="http://schemas.microsoft.com/office/word/2010/wordprocessingGroup" xmlns:wpi="http://schemas.microsoft.com/office/word/2010/wordprocessingInk" xmlns:wne="http://schemas.microsoft.com/office/word/2006/wordml" xmlns:wps="http://schemas.microsoft.com/office/word/2010/wordprocessingShape" mc:Ignorable="w14 w15 wp14">
   <w:footnote w:type="separator" w:id="-1">
     <w:p>
       <w:pPr>
@@ -2690,7 +2770,7 @@
 </file>
 
 <file path=word/header1.xml><?xml version="1.0" encoding="utf-8"?>
-<w:hdr xmlns:wpc="http://schemas.microsoft.com/office/word/2010/wordprocessingCanvas" xmlns:cx="http://schemas.microsoft.com/office/drawing/2014/chartex" xmlns:cx1="http://schemas.microsoft.com/office/drawing/2015/9/8/chartex" xmlns:cx2="http://schemas.microsoft.com/office/drawing/2015/10/21/chartex" xmlns:mc="http://schemas.openxmlformats.org/markup-compatibility/2006" xmlns:o="urn:schemas-microsoft-com:office:office" xmlns:r="http://schemas.openxmlformats.org/officeDocument/2006/relationships" xmlns:m="http://schemas.openxmlformats.org/officeDocument/2006/math" xmlns:v="urn:schemas-microsoft-com:vml" xmlns:wp14="http://schemas.microsoft.com/office/word/2010/wordprocessingDrawing" xmlns:wp="http://schemas.openxmlformats.org/drawingml/2006/wordprocessingDrawing" xmlns:w10="urn:schemas-microsoft-com:office:word" xmlns:w="http://schemas.openxmlformats.org/wordprocessingml/2006/main" xmlns:w14="http://schemas.microsoft.com/office/word/2010/wordml" xmlns:w15="http://schemas.microsoft.com/office/word/2012/wordml" xmlns:w16se="http://schemas.microsoft.com/office/word/2015/wordml/symex" xmlns:wpg="http://schemas.microsoft.com/office/word/2010/wordprocessingGroup" xmlns:wpi="http://schemas.microsoft.com/office/word/2010/wordprocessingInk" xmlns:wne="http://schemas.microsoft.com/office/word/2006/wordml" xmlns:wps="http://schemas.microsoft.com/office/word/2010/wordprocessingShape" mc:Ignorable="w14 w15 w16se wp14">
+<w:hdr xmlns:wpc="http://schemas.microsoft.com/office/word/2010/wordprocessingCanvas" xmlns:mo="http://schemas.microsoft.com/office/mac/office/2008/main" xmlns:mc="http://schemas.openxmlformats.org/markup-compatibility/2006" xmlns:mv="urn:schemas-microsoft-com:mac:vml" xmlns:o="urn:schemas-microsoft-com:office:office" xmlns:r="http://schemas.openxmlformats.org/officeDocument/2006/relationships" xmlns:m="http://schemas.openxmlformats.org/officeDocument/2006/math" xmlns:v="urn:schemas-microsoft-com:vml" xmlns:wp14="http://schemas.microsoft.com/office/word/2010/wordprocessingDrawing" xmlns:wp="http://schemas.openxmlformats.org/drawingml/2006/wordprocessingDrawing" xmlns:w10="urn:schemas-microsoft-com:office:word" xmlns:w="http://schemas.openxmlformats.org/wordprocessingml/2006/main" xmlns:w14="http://schemas.microsoft.com/office/word/2010/wordml" xmlns:w15="http://schemas.microsoft.com/office/word/2012/wordml" xmlns:wpg="http://schemas.microsoft.com/office/word/2010/wordprocessingGroup" xmlns:wpi="http://schemas.microsoft.com/office/word/2010/wordprocessingInk" xmlns:wne="http://schemas.microsoft.com/office/word/2006/wordml" xmlns:wps="http://schemas.microsoft.com/office/word/2010/wordprocessingShape" mc:Ignorable="w14 w15 wp14">
   <w:p>
     <w:pPr>
       <w:pStyle w:val="Header"/>
@@ -2738,7 +2818,7 @@
 </file>
 
 <file path=word/header2.xml><?xml version="1.0" encoding="utf-8"?>
-<w:hdr xmlns:wpc="http://schemas.microsoft.com/office/word/2010/wordprocessingCanvas" xmlns:cx="http://schemas.microsoft.com/office/drawing/2014/chartex" xmlns:cx1="http://schemas.microsoft.com/office/drawing/2015/9/8/chartex" xmlns:cx2="http://schemas.microsoft.com/office/drawing/2015/10/21/chartex" xmlns:mc="http://schemas.openxmlformats.org/markup-compatibility/2006" xmlns:o="urn:schemas-microsoft-com:office:office" xmlns:r="http://schemas.openxmlformats.org/officeDocument/2006/relationships" xmlns:m="http://schemas.openxmlformats.org/officeDocument/2006/math" xmlns:v="urn:schemas-microsoft-com:vml" xmlns:wp14="http://schemas.microsoft.com/office/word/2010/wordprocessingDrawing" xmlns:wp="http://schemas.openxmlformats.org/drawingml/2006/wordprocessingDrawing" xmlns:w10="urn:schemas-microsoft-com:office:word" xmlns:w="http://schemas.openxmlformats.org/wordprocessingml/2006/main" xmlns:w14="http://schemas.microsoft.com/office/word/2010/wordml" xmlns:w15="http://schemas.microsoft.com/office/word/2012/wordml" xmlns:w16se="http://schemas.microsoft.com/office/word/2015/wordml/symex" xmlns:wpg="http://schemas.microsoft.com/office/word/2010/wordprocessingGroup" xmlns:wpi="http://schemas.microsoft.com/office/word/2010/wordprocessingInk" xmlns:wne="http://schemas.microsoft.com/office/word/2006/wordml" xmlns:wps="http://schemas.microsoft.com/office/word/2010/wordprocessingShape" mc:Ignorable="w14 w15 w16se wp14">
+<w:hdr xmlns:wpc="http://schemas.microsoft.com/office/word/2010/wordprocessingCanvas" xmlns:mo="http://schemas.microsoft.com/office/mac/office/2008/main" xmlns:mc="http://schemas.openxmlformats.org/markup-compatibility/2006" xmlns:mv="urn:schemas-microsoft-com:mac:vml" xmlns:o="urn:schemas-microsoft-com:office:office" xmlns:r="http://schemas.openxmlformats.org/officeDocument/2006/relationships" xmlns:m="http://schemas.openxmlformats.org/officeDocument/2006/math" xmlns:v="urn:schemas-microsoft-com:vml" xmlns:wp14="http://schemas.microsoft.com/office/word/2010/wordprocessingDrawing" xmlns:wp="http://schemas.openxmlformats.org/drawingml/2006/wordprocessingDrawing" xmlns:w10="urn:schemas-microsoft-com:office:word" xmlns:w="http://schemas.openxmlformats.org/wordprocessingml/2006/main" xmlns:w14="http://schemas.microsoft.com/office/word/2010/wordml" xmlns:w15="http://schemas.microsoft.com/office/word/2012/wordml" xmlns:wpg="http://schemas.microsoft.com/office/word/2010/wordprocessingGroup" xmlns:wpi="http://schemas.microsoft.com/office/word/2010/wordprocessingInk" xmlns:wne="http://schemas.microsoft.com/office/word/2006/wordml" xmlns:wps="http://schemas.microsoft.com/office/word/2010/wordprocessingShape" mc:Ignorable="w14 w15 wp14">
   <w:p>
     <w:pPr>
       <w:pStyle w:val="Header"/>
@@ -2790,8 +2870,8 @@
 </file>
 
 <file path=word/numbering.xml><?xml version="1.0" encoding="utf-8"?>
-<w:numbering xmlns:wpc="http://schemas.microsoft.com/office/word/2010/wordprocessingCanvas" xmlns:cx="http://schemas.microsoft.com/office/drawing/2014/chartex" xmlns:cx1="http://schemas.microsoft.com/office/drawing/2015/9/8/chartex" xmlns:cx2="http://schemas.microsoft.com/office/drawing/2015/10/21/chartex" xmlns:mc="http://schemas.openxmlformats.org/markup-compatibility/2006" xmlns:o="urn:schemas-microsoft-com:office:office" xmlns:r="http://schemas.openxmlformats.org/officeDocument/2006/relationships" xmlns:m="http://schemas.openxmlformats.org/officeDocument/2006/math" xmlns:v="urn:schemas-microsoft-com:vml" xmlns:wp14="http://schemas.microsoft.com/office/word/2010/wordprocessingDrawing" xmlns:wp="http://schemas.openxmlformats.org/drawingml/2006/wordprocessingDrawing" xmlns:w10="urn:schemas-microsoft-com:office:word" xmlns:w="http://schemas.openxmlformats.org/wordprocessingml/2006/main" xmlns:w14="http://schemas.microsoft.com/office/word/2010/wordml" xmlns:w15="http://schemas.microsoft.com/office/word/2012/wordml" xmlns:w16se="http://schemas.microsoft.com/office/word/2015/wordml/symex" xmlns:wpg="http://schemas.microsoft.com/office/word/2010/wordprocessingGroup" xmlns:wpi="http://schemas.microsoft.com/office/word/2010/wordprocessingInk" xmlns:wne="http://schemas.microsoft.com/office/word/2006/wordml" xmlns:wps="http://schemas.microsoft.com/office/word/2010/wordprocessingShape" mc:Ignorable="w14 w15 w16se wp14">
-  <w:abstractNum w:abstractNumId="0" w15:restartNumberingAfterBreak="0">
+<w:numbering xmlns:wpc="http://schemas.microsoft.com/office/word/2010/wordprocessingCanvas" xmlns:mo="http://schemas.microsoft.com/office/mac/office/2008/main" xmlns:mc="http://schemas.openxmlformats.org/markup-compatibility/2006" xmlns:mv="urn:schemas-microsoft-com:mac:vml" xmlns:o="urn:schemas-microsoft-com:office:office" xmlns:r="http://schemas.openxmlformats.org/officeDocument/2006/relationships" xmlns:m="http://schemas.openxmlformats.org/officeDocument/2006/math" xmlns:v="urn:schemas-microsoft-com:vml" xmlns:wp14="http://schemas.microsoft.com/office/word/2010/wordprocessingDrawing" xmlns:wp="http://schemas.openxmlformats.org/drawingml/2006/wordprocessingDrawing" xmlns:w10="urn:schemas-microsoft-com:office:word" xmlns:w="http://schemas.openxmlformats.org/wordprocessingml/2006/main" xmlns:w14="http://schemas.microsoft.com/office/word/2010/wordml" xmlns:w15="http://schemas.microsoft.com/office/word/2012/wordml" xmlns:wpg="http://schemas.microsoft.com/office/word/2010/wordprocessingGroup" xmlns:wpi="http://schemas.microsoft.com/office/word/2010/wordprocessingInk" xmlns:wne="http://schemas.microsoft.com/office/word/2006/wordml" xmlns:wps="http://schemas.microsoft.com/office/word/2010/wordprocessingShape" mc:Ignorable="w14 w15 wp14">
+  <w:abstractNum w:abstractNumId="0">
     <w:nsid w:val="FFFFFFFB"/>
     <w:multiLevelType w:val="multilevel"/>
     <w:tmpl w:val="04B0567C"/>
@@ -2928,7 +3008,7 @@
 </file>
 
 <file path=word/styles.xml><?xml version="1.0" encoding="utf-8"?>
-<w:styles xmlns:mc="http://schemas.openxmlformats.org/markup-compatibility/2006" xmlns:r="http://schemas.openxmlformats.org/officeDocument/2006/relationships" xmlns:w="http://schemas.openxmlformats.org/wordprocessingml/2006/main" xmlns:w14="http://schemas.microsoft.com/office/word/2010/wordml" xmlns:w15="http://schemas.microsoft.com/office/word/2012/wordml" xmlns:w16se="http://schemas.microsoft.com/office/word/2015/wordml/symex" mc:Ignorable="w14 w15 w16se">
+<w:styles xmlns:mc="http://schemas.openxmlformats.org/markup-compatibility/2006" xmlns:r="http://schemas.openxmlformats.org/officeDocument/2006/relationships" xmlns:w="http://schemas.openxmlformats.org/wordprocessingml/2006/main" xmlns:w14="http://schemas.microsoft.com/office/word/2010/wordml" xmlns:w15="http://schemas.microsoft.com/office/word/2012/wordml" mc:Ignorable="w14 w15">
   <w:docDefaults>
     <w:rPrDefault>
       <w:rPr>
@@ -2938,7 +3018,7 @@
     </w:rPrDefault>
     <w:pPrDefault/>
   </w:docDefaults>
-  <w:latentStyles w:defLockedState="0" w:defUIPriority="99" w:defSemiHidden="0" w:defUnhideWhenUsed="0" w:defQFormat="0" w:count="372">
+  <w:latentStyles w:defLockedState="0" w:defUIPriority="99" w:defSemiHidden="0" w:defUnhideWhenUsed="0" w:defQFormat="0" w:count="382">
     <w:lsdException w:name="Normal" w:uiPriority="0" w:qFormat="1"/>
     <w:lsdException w:name="heading 1" w:uiPriority="0" w:qFormat="1"/>
     <w:lsdException w:name="heading 2" w:semiHidden="1" w:uiPriority="0" w:unhideWhenUsed="1" w:qFormat="1"/>
@@ -3206,7 +3286,6 @@
     <w:lsdException w:name="Book Title" w:uiPriority="33" w:qFormat="1"/>
     <w:lsdException w:name="Bibliography" w:semiHidden="1" w:uiPriority="37" w:unhideWhenUsed="1"/>
     <w:lsdException w:name="TOC Heading" w:semiHidden="1" w:uiPriority="39" w:unhideWhenUsed="1" w:qFormat="1"/>
-    <w:lsdException w:name="Grid Table 3" w:semiHidden="1" w:unhideWhenUsed="1"/>
     <w:lsdException w:name="Grid Table 4" w:uiPriority="49"/>
     <w:lsdException w:name="Grid Table 5 Dark" w:uiPriority="50"/>
     <w:lsdException w:name="Grid Table 6 Colorful" w:uiPriority="51"/>
@@ -3303,6 +3382,7 @@
     <w:lsdException w:name="List Table 6 Colorful Accent 6" w:uiPriority="51"/>
     <w:lsdException w:name="List Table 7 Colorful Accent 6" w:uiPriority="52"/>
     <w:lsdException w:name="Mention" w:semiHidden="1" w:unhideWhenUsed="1"/>
+    <w:lsdException w:name="Smart Hyperlink" w:semiHidden="1" w:unhideWhenUsed="1"/>
   </w:latentStyles>
   <w:style w:type="paragraph" w:default="1" w:styleId="Normal">
     <w:name w:val="Normal"/>
@@ -3858,6 +3938,7 @@
     <w:tblPr>
       <w:tblStyleRowBandSize w:val="1"/>
       <w:tblStyleColBandSize w:val="1"/>
+      <w:tblInd w:w="0" w:type="dxa"/>
       <w:tblBorders>
         <w:top w:val="single" w:sz="4" w:space="0" w:color="666666"/>
         <w:left w:val="single" w:sz="4" w:space="0" w:color="666666"/>
@@ -3866,6 +3947,12 @@
         <w:insideH w:val="single" w:sz="4" w:space="0" w:color="666666"/>
         <w:insideV w:val="single" w:sz="4" w:space="0" w:color="666666"/>
       </w:tblBorders>
+      <w:tblCellMar>
+        <w:top w:w="0" w:type="dxa"/>
+        <w:left w:w="108" w:type="dxa"/>
+        <w:bottom w:w="0" w:type="dxa"/>
+        <w:right w:w="108" w:type="dxa"/>
+      </w:tblCellMar>
     </w:tblPr>
     <w:tblStylePr w:type="firstRow">
       <w:rPr>

</xml_diff>

<commit_message>
Finished working on the architecture and state diagram.
</commit_message>
<xml_diff>
--- a/Deliverables/SDD.docx
+++ b/Deliverables/SDD.docx
@@ -594,13 +594,11 @@
       <w:bookmarkStart w:id="8" w:name="_Toc111117822"/>
       <w:bookmarkStart w:id="9" w:name="_Toc113291685"/>
       <w:bookmarkStart w:id="10" w:name="_Toc339013210"/>
-      <w:bookmarkStart w:id="11" w:name="_GoBack"/>
       <w:bookmarkEnd w:id="0"/>
       <w:bookmarkEnd w:id="1"/>
       <w:bookmarkEnd w:id="2"/>
       <w:bookmarkEnd w:id="3"/>
       <w:bookmarkEnd w:id="4"/>
-      <w:bookmarkEnd w:id="11"/>
       <w:r>
         <w:rPr>
           <w:rFonts w:ascii="Arial" w:hAnsi="Arial"/>
@@ -799,7 +797,116 @@
           <w:color w:val="FFFFFF"/>
         </w:rPr>
       </w:pPr>
-      <w:bookmarkStart w:id="12" w:name="_Toc339013211"/>
+      <w:bookmarkStart w:id="11" w:name="_Toc339013211"/>
+      <w:r>
+        <w:rPr>
+          <w:rFonts w:ascii="Arial" w:hAnsi="Arial"/>
+          <w:color w:val="FFFFFF"/>
+        </w:rPr>
+        <w:lastRenderedPageBreak/>
+        <w:t>ARCHITECTURE</w:t>
+      </w:r>
+      <w:r>
+        <w:rPr>
+          <w:rFonts w:ascii="Arial" w:hAnsi="Arial"/>
+          <w:color w:val="FFFFFF"/>
+        </w:rPr>
+        <w:t xml:space="preserve"> DIAGRAM</w:t>
+      </w:r>
+      <w:bookmarkEnd w:id="11"/>
+    </w:p>
+    <w:p>
+      <w:pPr>
+        <w:spacing w:line="240" w:lineRule="auto"/>
+        <w:rPr>
+          <w:rFonts w:ascii="Arial" w:hAnsi="Arial"/>
+          <w:b/>
+          <w:bCs/>
+          <w:color w:val="FFFFFF"/>
+          <w:kern w:val="28"/>
+          <w:sz w:val="36"/>
+          <w:szCs w:val="36"/>
+        </w:rPr>
+      </w:pPr>
+      <w:r>
+        <w:rPr>
+          <w:rFonts w:ascii="Arial" w:hAnsi="Arial"/>
+          <w:b/>
+          <w:bCs/>
+          <w:color w:val="FFFFFF"/>
+          <w:kern w:val="28"/>
+          <w:sz w:val="36"/>
+          <w:szCs w:val="36"/>
+          <w:lang w:bidi="ar-SA"/>
+        </w:rPr>
+        <w:drawing>
+          <wp:inline distT="0" distB="0" distL="0" distR="0" wp14:anchorId="42D1553C" wp14:editId="0FE2B435">
+            <wp:extent cx="6126480" cy="3500120"/>
+            <wp:effectExtent l="0" t="0" r="0" b="5080"/>
+            <wp:docPr id="5" name="Picture 5"/>
+            <wp:cNvGraphicFramePr>
+              <a:graphicFrameLocks xmlns:a="http://schemas.openxmlformats.org/drawingml/2006/main" noChangeAspect="1"/>
+            </wp:cNvGraphicFramePr>
+            <a:graphic xmlns:a="http://schemas.openxmlformats.org/drawingml/2006/main">
+              <a:graphicData uri="http://schemas.openxmlformats.org/drawingml/2006/picture">
+                <pic:pic xmlns:pic="http://schemas.openxmlformats.org/drawingml/2006/picture">
+                  <pic:nvPicPr>
+                    <pic:cNvPr id="5" name="architecture.png"/>
+                    <pic:cNvPicPr/>
+                  </pic:nvPicPr>
+                  <pic:blipFill>
+                    <a:blip r:embed="rId13">
+                      <a:extLst>
+                        <a:ext uri="{28A0092B-C50C-407E-A947-70E740481C1C}">
+                          <a14:useLocalDpi xmlns:a14="http://schemas.microsoft.com/office/drawing/2010/main" val="0"/>
+                        </a:ext>
+                      </a:extLst>
+                    </a:blip>
+                    <a:stretch>
+                      <a:fillRect/>
+                    </a:stretch>
+                  </pic:blipFill>
+                  <pic:spPr>
+                    <a:xfrm>
+                      <a:off x="0" y="0"/>
+                      <a:ext cx="6126480" cy="3500120"/>
+                    </a:xfrm>
+                    <a:prstGeom prst="rect">
+                      <a:avLst/>
+                    </a:prstGeom>
+                  </pic:spPr>
+                </pic:pic>
+              </a:graphicData>
+            </a:graphic>
+          </wp:inline>
+        </w:drawing>
+      </w:r>
+      <w:r>
+        <w:rPr>
+          <w:rFonts w:ascii="Arial" w:hAnsi="Arial"/>
+          <w:color w:val="FFFFFF"/>
+        </w:rPr>
+        <w:br w:type="page"/>
+      </w:r>
+    </w:p>
+    <w:p>
+      <w:pPr>
+        <w:pStyle w:val="Heading1"/>
+        <w:pBdr>
+          <w:top w:val="single" w:sz="4" w:space="1" w:color="auto"/>
+          <w:left w:val="single" w:sz="4" w:space="4" w:color="auto"/>
+          <w:bottom w:val="single" w:sz="4" w:space="1" w:color="auto"/>
+          <w:right w:val="single" w:sz="4" w:space="4" w:color="auto"/>
+        </w:pBdr>
+        <w:shd w:val="clear" w:color="auto" w:fill="4C4C4C"/>
+        <w:spacing w:before="0"/>
+        <w:ind w:left="431" w:hanging="431"/>
+        <w:jc w:val="center"/>
+        <w:rPr>
+          <w:rFonts w:ascii="Arial" w:hAnsi="Arial"/>
+          <w:color w:val="FFFFFF"/>
+        </w:rPr>
+      </w:pPr>
       <w:r>
         <w:rPr>
           <w:rFonts w:ascii="Arial" w:hAnsi="Arial"/>
@@ -808,7 +915,6 @@
         <w:lastRenderedPageBreak/>
         <w:t>USE CASE DIAGRAM</w:t>
       </w:r>
-      <w:bookmarkEnd w:id="12"/>
     </w:p>
     <w:p>
       <w:pPr>
@@ -914,7 +1020,7 @@
                     </pic:cNvPicPr>
                   </pic:nvPicPr>
                   <pic:blipFill>
-                    <a:blip r:embed="rId13">
+                    <a:blip r:embed="rId14">
                       <a:extLst>
                         <a:ext uri="{28A0092B-C50C-407E-A947-70E740481C1C}">
                           <a14:useLocalDpi xmlns:a14="http://schemas.microsoft.com/office/drawing/2010/main" val="0"/>
@@ -1193,7 +1299,7 @@
           <w:color w:val="FFFFFF"/>
         </w:rPr>
       </w:pPr>
-      <w:bookmarkStart w:id="13" w:name="_Toc339013212"/>
+      <w:bookmarkStart w:id="12" w:name="_Toc339013212"/>
       <w:r>
         <w:rPr>
           <w:rFonts w:ascii="Arial" w:hAnsi="Arial"/>
@@ -1202,7 +1308,7 @@
         <w:lastRenderedPageBreak/>
         <w:t>ACTIVITY DIAGRAM</w:t>
       </w:r>
-      <w:bookmarkEnd w:id="13"/>
+      <w:bookmarkEnd w:id="12"/>
     </w:p>
     <w:p>
       <w:pPr>
@@ -1244,7 +1350,7 @@
                     <pic:cNvPicPr/>
                   </pic:nvPicPr>
                   <pic:blipFill>
-                    <a:blip r:embed="rId14">
+                    <a:blip r:embed="rId15">
                       <a:extLst>
                         <a:ext uri="{28A0092B-C50C-407E-A947-70E740481C1C}">
                           <a14:useLocalDpi xmlns:a14="http://schemas.microsoft.com/office/drawing/2010/main" val="0"/>
@@ -1543,7 +1649,7 @@
           <w:color w:val="FFFFFF"/>
         </w:rPr>
       </w:pPr>
-      <w:bookmarkStart w:id="14" w:name="_Toc339013213"/>
+      <w:bookmarkStart w:id="13" w:name="_Toc339013213"/>
       <w:r>
         <w:rPr>
           <w:rFonts w:ascii="Arial" w:hAnsi="Arial"/>
@@ -1552,7 +1658,7 @@
         <w:lastRenderedPageBreak/>
         <w:t>CLASS DIAGRAM</w:t>
       </w:r>
-      <w:bookmarkEnd w:id="14"/>
+      <w:bookmarkEnd w:id="13"/>
     </w:p>
     <w:p>
       <w:pPr>
@@ -1716,7 +1822,7 @@
                     <pic:cNvPicPr/>
                   </pic:nvPicPr>
                   <pic:blipFill>
-                    <a:blip r:embed="rId15"/>
+                    <a:blip r:embed="rId16"/>
                     <a:stretch>
                       <a:fillRect/>
                     </a:stretch>
@@ -2062,252 +2168,254 @@
           <w:color w:val="FFFFFF"/>
         </w:rPr>
       </w:pPr>
-      <w:bookmarkStart w:id="15" w:name="_Toc339013214"/>
+      <w:bookmarkStart w:id="14" w:name="_Toc339013214"/>
       <w:r>
         <w:rPr>
           <w:rFonts w:ascii="Arial" w:hAnsi="Arial"/>
           <w:color w:val="FFFFFF"/>
         </w:rPr>
         <w:lastRenderedPageBreak/>
-        <w:t>SEQUENCE DIAGRAM</w:t>
+        <w:t>STATE</w:t>
       </w:r>
+      <w:r>
+        <w:rPr>
+          <w:rFonts w:ascii="Arial" w:hAnsi="Arial"/>
+          <w:color w:val="FFFFFF"/>
+        </w:rPr>
+        <w:t xml:space="preserve"> DIAGRAM</w:t>
+      </w:r>
+      <w:bookmarkEnd w:id="14"/>
+    </w:p>
+    <w:p>
+      <w:pPr>
+        <w:pStyle w:val="template"/>
+      </w:pPr>
+      <w:bookmarkStart w:id="15" w:name="_Toc439994696"/>
+    </w:p>
+    <w:p>
+      <w:pPr>
+        <w:pStyle w:val="template"/>
+      </w:pPr>
+      <w:r>
+        <w:rPr>
+          <w:lang w:bidi="ar-SA"/>
+        </w:rPr>
+        <w:drawing>
+          <wp:anchor distT="0" distB="0" distL="114300" distR="114300" simplePos="0" relativeHeight="251663360" behindDoc="0" locked="0" layoutInCell="1" allowOverlap="1" wp14:anchorId="0B744D08" wp14:editId="7DC42A59">
+            <wp:simplePos x="0" y="0"/>
+            <wp:positionH relativeFrom="column">
+              <wp:posOffset>27940</wp:posOffset>
+            </wp:positionH>
+            <wp:positionV relativeFrom="paragraph">
+              <wp:posOffset>196850</wp:posOffset>
+            </wp:positionV>
+            <wp:extent cx="6126480" cy="2822575"/>
+            <wp:effectExtent l="0" t="0" r="0" b="0"/>
+            <wp:wrapTight wrapText="bothSides">
+              <wp:wrapPolygon edited="0">
+                <wp:start x="0" y="0"/>
+                <wp:lineTo x="0" y="21381"/>
+                <wp:lineTo x="21493" y="21381"/>
+                <wp:lineTo x="21493" y="0"/>
+                <wp:lineTo x="0" y="0"/>
+              </wp:wrapPolygon>
+            </wp:wrapTight>
+            <wp:docPr id="1" name="Picture 1"/>
+            <wp:cNvGraphicFramePr>
+              <a:graphicFrameLocks xmlns:a="http://schemas.openxmlformats.org/drawingml/2006/main" noChangeAspect="1"/>
+            </wp:cNvGraphicFramePr>
+            <a:graphic xmlns:a="http://schemas.openxmlformats.org/drawingml/2006/main">
+              <a:graphicData uri="http://schemas.openxmlformats.org/drawingml/2006/picture">
+                <pic:pic xmlns:pic="http://schemas.openxmlformats.org/drawingml/2006/picture">
+                  <pic:nvPicPr>
+                    <pic:cNvPr id="1" name="state_diagram.png"/>
+                    <pic:cNvPicPr/>
+                  </pic:nvPicPr>
+                  <pic:blipFill>
+                    <a:blip r:embed="rId17">
+                      <a:extLst>
+                        <a:ext uri="{28A0092B-C50C-407E-A947-70E740481C1C}">
+                          <a14:useLocalDpi xmlns:a14="http://schemas.microsoft.com/office/drawing/2010/main" val="0"/>
+                        </a:ext>
+                      </a:extLst>
+                    </a:blip>
+                    <a:stretch>
+                      <a:fillRect/>
+                    </a:stretch>
+                  </pic:blipFill>
+                  <pic:spPr>
+                    <a:xfrm>
+                      <a:off x="0" y="0"/>
+                      <a:ext cx="6126480" cy="2822575"/>
+                    </a:xfrm>
+                    <a:prstGeom prst="rect">
+                      <a:avLst/>
+                    </a:prstGeom>
+                  </pic:spPr>
+                </pic:pic>
+              </a:graphicData>
+            </a:graphic>
+            <wp14:sizeRelH relativeFrom="page">
+              <wp14:pctWidth>0</wp14:pctWidth>
+            </wp14:sizeRelH>
+            <wp14:sizeRelV relativeFrom="page">
+              <wp14:pctHeight>0</wp14:pctHeight>
+            </wp14:sizeRelV>
+          </wp:anchor>
+        </w:drawing>
+      </w:r>
+    </w:p>
+    <w:p>
+      <w:pPr>
+        <w:pStyle w:val="template"/>
+      </w:pPr>
+    </w:p>
+    <w:p>
+      <w:pPr>
+        <w:pStyle w:val="template"/>
+      </w:pPr>
+    </w:p>
+    <w:p>
+      <w:pPr>
+        <w:pStyle w:val="template"/>
+      </w:pPr>
+    </w:p>
+    <w:p>
+      <w:pPr>
+        <w:pStyle w:val="template"/>
+      </w:pPr>
+    </w:p>
+    <w:p>
+      <w:pPr>
+        <w:pStyle w:val="template"/>
+      </w:pPr>
+    </w:p>
+    <w:p>
+      <w:pPr>
+        <w:pStyle w:val="template"/>
+      </w:pPr>
+    </w:p>
+    <w:p>
+      <w:pPr>
+        <w:pStyle w:val="template"/>
+      </w:pPr>
+    </w:p>
+    <w:p>
+      <w:pPr>
+        <w:pStyle w:val="template"/>
+      </w:pPr>
+    </w:p>
+    <w:p>
+      <w:pPr>
+        <w:pStyle w:val="template"/>
+      </w:pPr>
+    </w:p>
+    <w:p>
+      <w:pPr>
+        <w:pStyle w:val="template"/>
+      </w:pPr>
+    </w:p>
+    <w:p>
+      <w:pPr>
+        <w:pStyle w:val="template"/>
+      </w:pPr>
+    </w:p>
+    <w:p>
+      <w:pPr>
+        <w:pStyle w:val="template"/>
+      </w:pPr>
+    </w:p>
+    <w:p>
+      <w:pPr>
+        <w:pStyle w:val="template"/>
+      </w:pPr>
+    </w:p>
+    <w:p>
+      <w:pPr>
+        <w:pStyle w:val="template"/>
+      </w:pPr>
+    </w:p>
+    <w:p>
+      <w:pPr>
+        <w:pStyle w:val="template"/>
+      </w:pPr>
+    </w:p>
+    <w:p>
+      <w:pPr>
+        <w:pStyle w:val="template"/>
+      </w:pPr>
+    </w:p>
+    <w:p>
+      <w:pPr>
+        <w:pStyle w:val="template"/>
+      </w:pPr>
+    </w:p>
+    <w:p>
+      <w:pPr>
+        <w:pStyle w:val="template"/>
+      </w:pPr>
+    </w:p>
+    <w:p>
+      <w:pPr>
+        <w:pStyle w:val="template"/>
+      </w:pPr>
+    </w:p>
+    <w:p>
+      <w:pPr>
+        <w:pStyle w:val="template"/>
+      </w:pPr>
+    </w:p>
+    <w:p>
+      <w:pPr>
+        <w:pStyle w:val="template"/>
+      </w:pPr>
+    </w:p>
+    <w:p>
+      <w:pPr>
+        <w:pStyle w:val="template"/>
+      </w:pPr>
+    </w:p>
+    <w:p>
+      <w:pPr>
+        <w:pStyle w:val="template"/>
+      </w:pPr>
+    </w:p>
+    <w:p>
+      <w:pPr>
+        <w:pStyle w:val="template"/>
+      </w:pPr>
+    </w:p>
+    <w:p>
+      <w:pPr>
+        <w:pStyle w:val="template"/>
+      </w:pPr>
+    </w:p>
+    <w:p>
+      <w:pPr>
+        <w:pStyle w:val="template"/>
+      </w:pPr>
+    </w:p>
+    <w:p>
+      <w:pPr>
+        <w:pStyle w:val="template"/>
+      </w:pPr>
+    </w:p>
+    <w:p>
+      <w:pPr>
+        <w:pStyle w:val="template"/>
+      </w:pPr>
+    </w:p>
+    <w:p>
+      <w:pPr>
+        <w:pStyle w:val="template"/>
+      </w:pPr>
+    </w:p>
+    <w:p>
+      <w:bookmarkStart w:id="16" w:name="_Toc439994698"/>
+      <w:bookmarkStart w:id="17" w:name="_GoBack"/>
       <w:bookmarkEnd w:id="15"/>
-    </w:p>
-    <w:p>
-      <w:pPr>
-        <w:pStyle w:val="template"/>
-      </w:pPr>
-      <w:bookmarkStart w:id="16" w:name="_Toc439994696"/>
-    </w:p>
-    <w:p>
-      <w:pPr>
-        <w:pStyle w:val="template"/>
-      </w:pPr>
-    </w:p>
-    <w:p>
-      <w:pPr>
-        <w:pStyle w:val="template"/>
-      </w:pPr>
-    </w:p>
-    <w:p>
-      <w:pPr>
-        <w:pStyle w:val="template"/>
-      </w:pPr>
-    </w:p>
-    <w:p>
-      <w:pPr>
-        <w:pStyle w:val="template"/>
-      </w:pPr>
-    </w:p>
-    <w:p>
-      <w:pPr>
-        <w:pStyle w:val="template"/>
-      </w:pPr>
-    </w:p>
-    <w:p>
-      <w:pPr>
-        <w:pStyle w:val="template"/>
-      </w:pPr>
-    </w:p>
-    <w:p>
-      <w:pPr>
-        <w:pStyle w:val="template"/>
-      </w:pPr>
-    </w:p>
-    <w:p>
-      <w:pPr>
-        <w:pStyle w:val="template"/>
-      </w:pPr>
-    </w:p>
-    <w:p>
-      <w:pPr>
-        <w:pStyle w:val="template"/>
-      </w:pPr>
-    </w:p>
-    <w:p>
-      <w:pPr>
-        <w:pStyle w:val="template"/>
-      </w:pPr>
-    </w:p>
-    <w:p>
-      <w:pPr>
-        <w:pStyle w:val="template"/>
-      </w:pPr>
-    </w:p>
-    <w:p>
-      <w:pPr>
-        <w:pStyle w:val="template"/>
-      </w:pPr>
-    </w:p>
-    <w:p>
-      <w:pPr>
-        <w:pStyle w:val="template"/>
-      </w:pPr>
-    </w:p>
-    <w:p>
-      <w:pPr>
-        <w:pStyle w:val="template"/>
-      </w:pPr>
-    </w:p>
-    <w:p>
-      <w:pPr>
-        <w:pStyle w:val="template"/>
-      </w:pPr>
-    </w:p>
-    <w:p>
-      <w:pPr>
-        <w:pStyle w:val="template"/>
-      </w:pPr>
-    </w:p>
-    <w:p>
-      <w:pPr>
-        <w:pStyle w:val="template"/>
-      </w:pPr>
-    </w:p>
-    <w:p>
-      <w:pPr>
-        <w:pStyle w:val="template"/>
-      </w:pPr>
-    </w:p>
-    <w:p>
-      <w:pPr>
-        <w:pStyle w:val="template"/>
-      </w:pPr>
-    </w:p>
-    <w:p>
-      <w:pPr>
-        <w:pStyle w:val="template"/>
-      </w:pPr>
-    </w:p>
-    <w:p>
-      <w:pPr>
-        <w:pStyle w:val="template"/>
-      </w:pPr>
-    </w:p>
-    <w:p>
-      <w:pPr>
-        <w:pStyle w:val="template"/>
-      </w:pPr>
-    </w:p>
-    <w:p>
-      <w:pPr>
-        <w:pStyle w:val="template"/>
-      </w:pPr>
-    </w:p>
-    <w:p>
-      <w:pPr>
-        <w:pStyle w:val="template"/>
-      </w:pPr>
-    </w:p>
-    <w:p>
-      <w:pPr>
-        <w:pStyle w:val="template"/>
-      </w:pPr>
-    </w:p>
-    <w:p>
-      <w:pPr>
-        <w:pStyle w:val="template"/>
-      </w:pPr>
-    </w:p>
-    <w:p>
-      <w:pPr>
-        <w:pStyle w:val="template"/>
-      </w:pPr>
-    </w:p>
-    <w:p>
-      <w:pPr>
-        <w:pStyle w:val="template"/>
-      </w:pPr>
-    </w:p>
-    <w:p>
-      <w:pPr>
-        <w:pStyle w:val="template"/>
-      </w:pPr>
-    </w:p>
-    <w:p>
-      <w:pPr>
-        <w:pStyle w:val="template"/>
-      </w:pPr>
-    </w:p>
-    <w:p>
-      <w:pPr>
-        <w:pStyle w:val="template"/>
-      </w:pPr>
-    </w:p>
-    <w:p>
-      <w:pPr>
-        <w:pStyle w:val="template"/>
-      </w:pPr>
-    </w:p>
-    <w:p>
-      <w:pPr>
-        <w:pStyle w:val="template"/>
-      </w:pPr>
-    </w:p>
-    <w:p>
-      <w:pPr>
-        <w:pStyle w:val="template"/>
-      </w:pPr>
-    </w:p>
-    <w:p>
-      <w:pPr>
-        <w:pStyle w:val="template"/>
-      </w:pPr>
-    </w:p>
-    <w:p>
-      <w:pPr>
-        <w:pStyle w:val="template"/>
-      </w:pPr>
-    </w:p>
-    <w:p>
-      <w:pPr>
-        <w:pStyle w:val="template"/>
-      </w:pPr>
-    </w:p>
-    <w:p>
-      <w:pPr>
-        <w:pStyle w:val="template"/>
-      </w:pPr>
-    </w:p>
-    <w:p>
-      <w:pPr>
-        <w:pStyle w:val="template"/>
-      </w:pPr>
-    </w:p>
-    <w:p>
-      <w:pPr>
-        <w:pStyle w:val="template"/>
-      </w:pPr>
-    </w:p>
-    <w:p>
-      <w:pPr>
-        <w:pStyle w:val="template"/>
-      </w:pPr>
-    </w:p>
-    <w:p>
-      <w:pPr>
-        <w:pStyle w:val="template"/>
-      </w:pPr>
-    </w:p>
-    <w:p>
-      <w:pPr>
-        <w:pStyle w:val="template"/>
-      </w:pPr>
-    </w:p>
-    <w:p>
-      <w:pPr>
-        <w:pStyle w:val="template"/>
-      </w:pPr>
-    </w:p>
-    <w:p>
-      <w:bookmarkStart w:id="17" w:name="_Toc439994698"/>
-      <w:bookmarkEnd w:id="16"/>
-    </w:p>
-    <w:p/>
-    <w:p/>
-    <w:p/>
-    <w:p/>
-    <w:p/>
+      <w:bookmarkEnd w:id="17"/>
+    </w:p>
     <w:p/>
     <w:p>
       <w:pPr>
@@ -2333,7 +2441,7 @@
         </w:rPr>
         <w:t>Appendix B</w:t>
       </w:r>
-      <w:bookmarkEnd w:id="17"/>
+      <w:bookmarkEnd w:id="16"/>
       <w:r>
         <w:rPr>
           <w:rFonts w:ascii="Arial" w:hAnsi="Arial"/>
@@ -2697,7 +2805,7 @@
     <w:p/>
     <w:p/>
     <w:sectPr>
-      <w:headerReference w:type="default" r:id="rId16"/>
+      <w:headerReference w:type="default" r:id="rId18"/>
       <w:pgSz w:w="12240" w:h="15840" w:code="1"/>
       <w:pgMar w:top="1440" w:right="1296" w:bottom="1440" w:left="1296" w:header="720" w:footer="720" w:gutter="0"/>
       <w:pgNumType w:start="1"/>
@@ -2860,7 +2968,7 @@
       <w:fldChar w:fldCharType="separate"/>
     </w:r>
     <w:r>
-      <w:t>1</w:t>
+      <w:t>4</w:t>
     </w:r>
     <w:r>
       <w:fldChar w:fldCharType="end"/>

</xml_diff>

<commit_message>
Revised the Software design document. Ready to to be turned in.
</commit_message>
<xml_diff>
--- a/Deliverables/SDD.docx
+++ b/Deliverables/SDD.docx
@@ -1,6 +1,6 @@
 
 <file path=word/document.xml><?xml version="1.0" encoding="utf-8"?>
-<w:document xmlns:wpc="http://schemas.microsoft.com/office/word/2010/wordprocessingCanvas" xmlns:mo="http://schemas.microsoft.com/office/mac/office/2008/main" xmlns:mc="http://schemas.openxmlformats.org/markup-compatibility/2006" xmlns:mv="urn:schemas-microsoft-com:mac:vml" xmlns:o="urn:schemas-microsoft-com:office:office" xmlns:r="http://schemas.openxmlformats.org/officeDocument/2006/relationships" xmlns:m="http://schemas.openxmlformats.org/officeDocument/2006/math" xmlns:v="urn:schemas-microsoft-com:vml" xmlns:wp14="http://schemas.microsoft.com/office/word/2010/wordprocessingDrawing" xmlns:wp="http://schemas.openxmlformats.org/drawingml/2006/wordprocessingDrawing" xmlns:w10="urn:schemas-microsoft-com:office:word" xmlns:w="http://schemas.openxmlformats.org/wordprocessingml/2006/main" xmlns:w14="http://schemas.microsoft.com/office/word/2010/wordml" xmlns:w15="http://schemas.microsoft.com/office/word/2012/wordml" xmlns:wpg="http://schemas.microsoft.com/office/word/2010/wordprocessingGroup" xmlns:wpi="http://schemas.microsoft.com/office/word/2010/wordprocessingInk" xmlns:wne="http://schemas.microsoft.com/office/word/2006/wordml" xmlns:wps="http://schemas.microsoft.com/office/word/2010/wordprocessingShape" mc:Ignorable="w14 w15 wp14">
+<w:document xmlns:wpc="http://schemas.microsoft.com/office/word/2010/wordprocessingCanvas" xmlns:cx="http://schemas.microsoft.com/office/drawing/2014/chartex" xmlns:cx1="http://schemas.microsoft.com/office/drawing/2015/9/8/chartex" xmlns:cx2="http://schemas.microsoft.com/office/drawing/2015/10/21/chartex" xmlns:mc="http://schemas.openxmlformats.org/markup-compatibility/2006" xmlns:o="urn:schemas-microsoft-com:office:office" xmlns:r="http://schemas.openxmlformats.org/officeDocument/2006/relationships" xmlns:m="http://schemas.openxmlformats.org/officeDocument/2006/math" xmlns:v="urn:schemas-microsoft-com:vml" xmlns:wp14="http://schemas.microsoft.com/office/word/2010/wordprocessingDrawing" xmlns:wp="http://schemas.openxmlformats.org/drawingml/2006/wordprocessingDrawing" xmlns:w10="urn:schemas-microsoft-com:office:word" xmlns:w="http://schemas.openxmlformats.org/wordprocessingml/2006/main" xmlns:w14="http://schemas.microsoft.com/office/word/2010/wordml" xmlns:w15="http://schemas.microsoft.com/office/word/2012/wordml" xmlns:w16se="http://schemas.microsoft.com/office/word/2015/wordml/symex" xmlns:wpg="http://schemas.microsoft.com/office/word/2010/wordprocessingGroup" xmlns:wpi="http://schemas.microsoft.com/office/word/2010/wordprocessingInk" xmlns:wne="http://schemas.microsoft.com/office/word/2006/wordml" xmlns:wps="http://schemas.microsoft.com/office/word/2010/wordprocessingShape" mc:Ignorable="w14 w15 w16se wp14">
   <w:body>
     <w:p>
       <w:pPr>
@@ -631,7 +631,7 @@
         <w:rPr>
           <w:rFonts w:ascii="Arial" w:hAnsi="Arial"/>
         </w:rPr>
-        <w:t>Use case Diagram</w:t>
+        <w:t>Architecture diagram</w:t>
       </w:r>
       <w:r>
         <w:tab/>
@@ -669,10 +669,12 @@
         <w:rPr>
           <w:rFonts w:ascii="Arial" w:hAnsi="Arial"/>
         </w:rPr>
-        <w:t>Activity diagram</w:t>
+        <w:t>Use case Diagram</w:t>
       </w:r>
       <w:r>
         <w:tab/>
+      </w:r>
+      <w:r>
         <w:t>2</w:t>
       </w:r>
     </w:p>
@@ -693,7 +695,7 @@
         <w:rPr>
           <w:rFonts w:ascii="Arial" w:hAnsi="Arial"/>
         </w:rPr>
-        <w:t>Class Diagram</w:t>
+        <w:t>Activity diagram</w:t>
       </w:r>
       <w:r>
         <w:tab/>
@@ -717,7 +719,7 @@
         <w:rPr>
           <w:rFonts w:ascii="Arial" w:hAnsi="Arial"/>
         </w:rPr>
-        <w:t>Sequence Diagram</w:t>
+        <w:t>Class Diagram</w:t>
       </w:r>
       <w:r>
         <w:tab/>
@@ -741,12 +743,44 @@
         <w:rPr>
           <w:rFonts w:ascii="Arial" w:hAnsi="Arial"/>
         </w:rPr>
-        <w:t xml:space="preserve">Group log </w:t>
+        <w:t>State</w:t>
+      </w:r>
+      <w:r>
+        <w:rPr>
+          <w:rFonts w:ascii="Arial" w:hAnsi="Arial"/>
+        </w:rPr>
+        <w:t xml:space="preserve"> Diagram</w:t>
       </w:r>
       <w:r>
         <w:tab/>
         <w:t>5</w:t>
       </w:r>
+    </w:p>
+    <w:p>
+      <w:pPr>
+        <w:pStyle w:val="TOC1"/>
+        <w:tabs>
+          <w:tab w:val="left" w:pos="480"/>
+          <w:tab w:val="right" w:leader="dot" w:pos="9350"/>
+        </w:tabs>
+        <w:rPr>
+          <w:b w:val="0"/>
+          <w:caps w:val="0"/>
+          <w:sz w:val="24"/>
+        </w:rPr>
+      </w:pPr>
+      <w:r>
+        <w:rPr>
+          <w:rFonts w:ascii="Arial" w:hAnsi="Arial"/>
+        </w:rPr>
+        <w:t xml:space="preserve">Group log </w:t>
+      </w:r>
+      <w:r>
+        <w:tab/>
+        <w:t>6</w:t>
+      </w:r>
+      <w:bookmarkStart w:id="11" w:name="_GoBack"/>
+      <w:bookmarkEnd w:id="11"/>
     </w:p>
     <w:p/>
     <w:p/>
@@ -797,7 +831,7 @@
           <w:color w:val="FFFFFF"/>
         </w:rPr>
       </w:pPr>
-      <w:bookmarkStart w:id="11" w:name="_Toc339013211"/>
+      <w:bookmarkStart w:id="12" w:name="_Toc339013211"/>
       <w:r>
         <w:rPr>
           <w:rFonts w:ascii="Arial" w:hAnsi="Arial"/>
@@ -813,7 +847,7 @@
         </w:rPr>
         <w:t xml:space="preserve"> DIAGRAM</w:t>
       </w:r>
-      <w:bookmarkEnd w:id="11"/>
+      <w:bookmarkEnd w:id="12"/>
     </w:p>
     <w:p>
       <w:pPr>
@@ -1299,7 +1333,7 @@
           <w:color w:val="FFFFFF"/>
         </w:rPr>
       </w:pPr>
-      <w:bookmarkStart w:id="12" w:name="_Toc339013212"/>
+      <w:bookmarkStart w:id="13" w:name="_Toc339013212"/>
       <w:r>
         <w:rPr>
           <w:rFonts w:ascii="Arial" w:hAnsi="Arial"/>
@@ -1308,7 +1342,7 @@
         <w:lastRenderedPageBreak/>
         <w:t>ACTIVITY DIAGRAM</w:t>
       </w:r>
-      <w:bookmarkEnd w:id="12"/>
+      <w:bookmarkEnd w:id="13"/>
     </w:p>
     <w:p>
       <w:pPr>
@@ -1649,7 +1683,7 @@
           <w:color w:val="FFFFFF"/>
         </w:rPr>
       </w:pPr>
-      <w:bookmarkStart w:id="13" w:name="_Toc339013213"/>
+      <w:bookmarkStart w:id="14" w:name="_Toc339013213"/>
       <w:r>
         <w:rPr>
           <w:rFonts w:ascii="Arial" w:hAnsi="Arial"/>
@@ -1658,7 +1692,7 @@
         <w:lastRenderedPageBreak/>
         <w:t>CLASS DIAGRAM</w:t>
       </w:r>
-      <w:bookmarkEnd w:id="13"/>
+      <w:bookmarkEnd w:id="14"/>
     </w:p>
     <w:p>
       <w:pPr>
@@ -2168,7 +2202,7 @@
           <w:color w:val="FFFFFF"/>
         </w:rPr>
       </w:pPr>
-      <w:bookmarkStart w:id="14" w:name="_Toc339013214"/>
+      <w:bookmarkStart w:id="15" w:name="_Toc339013214"/>
       <w:r>
         <w:rPr>
           <w:rFonts w:ascii="Arial" w:hAnsi="Arial"/>
@@ -2184,13 +2218,13 @@
         </w:rPr>
         <w:t xml:space="preserve"> DIAGRAM</w:t>
       </w:r>
-      <w:bookmarkEnd w:id="14"/>
-    </w:p>
-    <w:p>
-      <w:pPr>
-        <w:pStyle w:val="template"/>
-      </w:pPr>
-      <w:bookmarkStart w:id="15" w:name="_Toc439994696"/>
+      <w:bookmarkEnd w:id="15"/>
+    </w:p>
+    <w:p>
+      <w:pPr>
+        <w:pStyle w:val="template"/>
+      </w:pPr>
+      <w:bookmarkStart w:id="16" w:name="_Toc439994696"/>
     </w:p>
     <w:p>
       <w:pPr>
@@ -2411,10 +2445,8 @@
       </w:pPr>
     </w:p>
     <w:p>
-      <w:bookmarkStart w:id="16" w:name="_Toc439994698"/>
-      <w:bookmarkStart w:id="17" w:name="_GoBack"/>
-      <w:bookmarkEnd w:id="15"/>
-      <w:bookmarkEnd w:id="17"/>
+      <w:bookmarkStart w:id="17" w:name="_Toc439994698"/>
+      <w:bookmarkEnd w:id="16"/>
     </w:p>
     <w:p/>
     <w:p>
@@ -2441,7 +2473,7 @@
         </w:rPr>
         <w:t>Appendix B</w:t>
       </w:r>
-      <w:bookmarkEnd w:id="16"/>
+      <w:bookmarkEnd w:id="17"/>
       <w:r>
         <w:rPr>
           <w:rFonts w:ascii="Arial" w:hAnsi="Arial"/>
@@ -2817,7 +2849,7 @@
 </file>
 
 <file path=word/endnotes.xml><?xml version="1.0" encoding="utf-8"?>
-<w:endnotes xmlns:wpc="http://schemas.microsoft.com/office/word/2010/wordprocessingCanvas" xmlns:mo="http://schemas.microsoft.com/office/mac/office/2008/main" xmlns:mc="http://schemas.openxmlformats.org/markup-compatibility/2006" xmlns:mv="urn:schemas-microsoft-com:mac:vml" xmlns:o="urn:schemas-microsoft-com:office:office" xmlns:r="http://schemas.openxmlformats.org/officeDocument/2006/relationships" xmlns:m="http://schemas.openxmlformats.org/officeDocument/2006/math" xmlns:v="urn:schemas-microsoft-com:vml" xmlns:wp14="http://schemas.microsoft.com/office/word/2010/wordprocessingDrawing" xmlns:wp="http://schemas.openxmlformats.org/drawingml/2006/wordprocessingDrawing" xmlns:w10="urn:schemas-microsoft-com:office:word" xmlns:w="http://schemas.openxmlformats.org/wordprocessingml/2006/main" xmlns:w14="http://schemas.microsoft.com/office/word/2010/wordml" xmlns:w15="http://schemas.microsoft.com/office/word/2012/wordml" xmlns:wpg="http://schemas.microsoft.com/office/word/2010/wordprocessingGroup" xmlns:wpi="http://schemas.microsoft.com/office/word/2010/wordprocessingInk" xmlns:wne="http://schemas.microsoft.com/office/word/2006/wordml" xmlns:wps="http://schemas.microsoft.com/office/word/2010/wordprocessingShape" mc:Ignorable="w14 w15 wp14">
+<w:endnotes xmlns:wpc="http://schemas.microsoft.com/office/word/2010/wordprocessingCanvas" xmlns:cx="http://schemas.microsoft.com/office/drawing/2014/chartex" xmlns:cx1="http://schemas.microsoft.com/office/drawing/2015/9/8/chartex" xmlns:cx2="http://schemas.microsoft.com/office/drawing/2015/10/21/chartex" xmlns:mc="http://schemas.openxmlformats.org/markup-compatibility/2006" xmlns:o="urn:schemas-microsoft-com:office:office" xmlns:r="http://schemas.openxmlformats.org/officeDocument/2006/relationships" xmlns:m="http://schemas.openxmlformats.org/officeDocument/2006/math" xmlns:v="urn:schemas-microsoft-com:vml" xmlns:wp14="http://schemas.microsoft.com/office/word/2010/wordprocessingDrawing" xmlns:wp="http://schemas.openxmlformats.org/drawingml/2006/wordprocessingDrawing" xmlns:w10="urn:schemas-microsoft-com:office:word" xmlns:w="http://schemas.openxmlformats.org/wordprocessingml/2006/main" xmlns:w14="http://schemas.microsoft.com/office/word/2010/wordml" xmlns:w15="http://schemas.microsoft.com/office/word/2012/wordml" xmlns:w16se="http://schemas.microsoft.com/office/word/2015/wordml/symex" xmlns:wpg="http://schemas.microsoft.com/office/word/2010/wordprocessingGroup" xmlns:wpi="http://schemas.microsoft.com/office/word/2010/wordprocessingInk" xmlns:wne="http://schemas.microsoft.com/office/word/2006/wordml" xmlns:wps="http://schemas.microsoft.com/office/word/2010/wordprocessingShape" mc:Ignorable="w14 w15 w16se wp14">
   <w:endnote w:type="separator" w:id="-1">
     <w:p>
       <w:pPr>
@@ -2842,7 +2874,7 @@
 </file>
 
 <file path=word/footer1.xml><?xml version="1.0" encoding="utf-8"?>
-<w:ftr xmlns:wpc="http://schemas.microsoft.com/office/word/2010/wordprocessingCanvas" xmlns:mo="http://schemas.microsoft.com/office/mac/office/2008/main" xmlns:mc="http://schemas.openxmlformats.org/markup-compatibility/2006" xmlns:mv="urn:schemas-microsoft-com:mac:vml" xmlns:o="urn:schemas-microsoft-com:office:office" xmlns:r="http://schemas.openxmlformats.org/officeDocument/2006/relationships" xmlns:m="http://schemas.openxmlformats.org/officeDocument/2006/math" xmlns:v="urn:schemas-microsoft-com:vml" xmlns:wp14="http://schemas.microsoft.com/office/word/2010/wordprocessingDrawing" xmlns:wp="http://schemas.openxmlformats.org/drawingml/2006/wordprocessingDrawing" xmlns:w10="urn:schemas-microsoft-com:office:word" xmlns:w="http://schemas.openxmlformats.org/wordprocessingml/2006/main" xmlns:w14="http://schemas.microsoft.com/office/word/2010/wordml" xmlns:w15="http://schemas.microsoft.com/office/word/2012/wordml" xmlns:wpg="http://schemas.microsoft.com/office/word/2010/wordprocessingGroup" xmlns:wpi="http://schemas.microsoft.com/office/word/2010/wordprocessingInk" xmlns:wne="http://schemas.microsoft.com/office/word/2006/wordml" xmlns:wps="http://schemas.microsoft.com/office/word/2010/wordprocessingShape" mc:Ignorable="w14 w15 wp14">
+<w:ftr xmlns:wpc="http://schemas.microsoft.com/office/word/2010/wordprocessingCanvas" xmlns:cx="http://schemas.microsoft.com/office/drawing/2014/chartex" xmlns:cx1="http://schemas.microsoft.com/office/drawing/2015/9/8/chartex" xmlns:cx2="http://schemas.microsoft.com/office/drawing/2015/10/21/chartex" xmlns:mc="http://schemas.openxmlformats.org/markup-compatibility/2006" xmlns:o="urn:schemas-microsoft-com:office:office" xmlns:r="http://schemas.openxmlformats.org/officeDocument/2006/relationships" xmlns:m="http://schemas.openxmlformats.org/officeDocument/2006/math" xmlns:v="urn:schemas-microsoft-com:vml" xmlns:wp14="http://schemas.microsoft.com/office/word/2010/wordprocessingDrawing" xmlns:wp="http://schemas.openxmlformats.org/drawingml/2006/wordprocessingDrawing" xmlns:w10="urn:schemas-microsoft-com:office:word" xmlns:w="http://schemas.openxmlformats.org/wordprocessingml/2006/main" xmlns:w14="http://schemas.microsoft.com/office/word/2010/wordml" xmlns:w15="http://schemas.microsoft.com/office/word/2012/wordml" xmlns:w16se="http://schemas.microsoft.com/office/word/2015/wordml/symex" xmlns:wpg="http://schemas.microsoft.com/office/word/2010/wordprocessingGroup" xmlns:wpi="http://schemas.microsoft.com/office/word/2010/wordprocessingInk" xmlns:wne="http://schemas.microsoft.com/office/word/2006/wordml" xmlns:wps="http://schemas.microsoft.com/office/word/2010/wordprocessingShape" mc:Ignorable="w14 w15 w16se wp14">
   <w:p>
     <w:pPr>
       <w:pStyle w:val="Footer"/>
@@ -2853,7 +2885,7 @@
 </file>
 
 <file path=word/footnotes.xml><?xml version="1.0" encoding="utf-8"?>
-<w:footnotes xmlns:wpc="http://schemas.microsoft.com/office/word/2010/wordprocessingCanvas" xmlns:mo="http://schemas.microsoft.com/office/mac/office/2008/main" xmlns:mc="http://schemas.openxmlformats.org/markup-compatibility/2006" xmlns:mv="urn:schemas-microsoft-com:mac:vml" xmlns:o="urn:schemas-microsoft-com:office:office" xmlns:r="http://schemas.openxmlformats.org/officeDocument/2006/relationships" xmlns:m="http://schemas.openxmlformats.org/officeDocument/2006/math" xmlns:v="urn:schemas-microsoft-com:vml" xmlns:wp14="http://schemas.microsoft.com/office/word/2010/wordprocessingDrawing" xmlns:wp="http://schemas.openxmlformats.org/drawingml/2006/wordprocessingDrawing" xmlns:w10="urn:schemas-microsoft-com:office:word" xmlns:w="http://schemas.openxmlformats.org/wordprocessingml/2006/main" xmlns:w14="http://schemas.microsoft.com/office/word/2010/wordml" xmlns:w15="http://schemas.microsoft.com/office/word/2012/wordml" xmlns:wpg="http://schemas.microsoft.com/office/word/2010/wordprocessingGroup" xmlns:wpi="http://schemas.microsoft.com/office/word/2010/wordprocessingInk" xmlns:wne="http://schemas.microsoft.com/office/word/2006/wordml" xmlns:wps="http://schemas.microsoft.com/office/word/2010/wordprocessingShape" mc:Ignorable="w14 w15 wp14">
+<w:footnotes xmlns:wpc="http://schemas.microsoft.com/office/word/2010/wordprocessingCanvas" xmlns:cx="http://schemas.microsoft.com/office/drawing/2014/chartex" xmlns:cx1="http://schemas.microsoft.com/office/drawing/2015/9/8/chartex" xmlns:cx2="http://schemas.microsoft.com/office/drawing/2015/10/21/chartex" xmlns:mc="http://schemas.openxmlformats.org/markup-compatibility/2006" xmlns:o="urn:schemas-microsoft-com:office:office" xmlns:r="http://schemas.openxmlformats.org/officeDocument/2006/relationships" xmlns:m="http://schemas.openxmlformats.org/officeDocument/2006/math" xmlns:v="urn:schemas-microsoft-com:vml" xmlns:wp14="http://schemas.microsoft.com/office/word/2010/wordprocessingDrawing" xmlns:wp="http://schemas.openxmlformats.org/drawingml/2006/wordprocessingDrawing" xmlns:w10="urn:schemas-microsoft-com:office:word" xmlns:w="http://schemas.openxmlformats.org/wordprocessingml/2006/main" xmlns:w14="http://schemas.microsoft.com/office/word/2010/wordml" xmlns:w15="http://schemas.microsoft.com/office/word/2012/wordml" xmlns:w16se="http://schemas.microsoft.com/office/word/2015/wordml/symex" xmlns:wpg="http://schemas.microsoft.com/office/word/2010/wordprocessingGroup" xmlns:wpi="http://schemas.microsoft.com/office/word/2010/wordprocessingInk" xmlns:wne="http://schemas.microsoft.com/office/word/2006/wordml" xmlns:wps="http://schemas.microsoft.com/office/word/2010/wordprocessingShape" mc:Ignorable="w14 w15 w16se wp14">
   <w:footnote w:type="separator" w:id="-1">
     <w:p>
       <w:pPr>
@@ -2878,7 +2910,7 @@
 </file>
 
 <file path=word/header1.xml><?xml version="1.0" encoding="utf-8"?>
-<w:hdr xmlns:wpc="http://schemas.microsoft.com/office/word/2010/wordprocessingCanvas" xmlns:mo="http://schemas.microsoft.com/office/mac/office/2008/main" xmlns:mc="http://schemas.openxmlformats.org/markup-compatibility/2006" xmlns:mv="urn:schemas-microsoft-com:mac:vml" xmlns:o="urn:schemas-microsoft-com:office:office" xmlns:r="http://schemas.openxmlformats.org/officeDocument/2006/relationships" xmlns:m="http://schemas.openxmlformats.org/officeDocument/2006/math" xmlns:v="urn:schemas-microsoft-com:vml" xmlns:wp14="http://schemas.microsoft.com/office/word/2010/wordprocessingDrawing" xmlns:wp="http://schemas.openxmlformats.org/drawingml/2006/wordprocessingDrawing" xmlns:w10="urn:schemas-microsoft-com:office:word" xmlns:w="http://schemas.openxmlformats.org/wordprocessingml/2006/main" xmlns:w14="http://schemas.microsoft.com/office/word/2010/wordml" xmlns:w15="http://schemas.microsoft.com/office/word/2012/wordml" xmlns:wpg="http://schemas.microsoft.com/office/word/2010/wordprocessingGroup" xmlns:wpi="http://schemas.microsoft.com/office/word/2010/wordprocessingInk" xmlns:wne="http://schemas.microsoft.com/office/word/2006/wordml" xmlns:wps="http://schemas.microsoft.com/office/word/2010/wordprocessingShape" mc:Ignorable="w14 w15 wp14">
+<w:hdr xmlns:wpc="http://schemas.microsoft.com/office/word/2010/wordprocessingCanvas" xmlns:cx="http://schemas.microsoft.com/office/drawing/2014/chartex" xmlns:cx1="http://schemas.microsoft.com/office/drawing/2015/9/8/chartex" xmlns:cx2="http://schemas.microsoft.com/office/drawing/2015/10/21/chartex" xmlns:mc="http://schemas.openxmlformats.org/markup-compatibility/2006" xmlns:o="urn:schemas-microsoft-com:office:office" xmlns:r="http://schemas.openxmlformats.org/officeDocument/2006/relationships" xmlns:m="http://schemas.openxmlformats.org/officeDocument/2006/math" xmlns:v="urn:schemas-microsoft-com:vml" xmlns:wp14="http://schemas.microsoft.com/office/word/2010/wordprocessingDrawing" xmlns:wp="http://schemas.openxmlformats.org/drawingml/2006/wordprocessingDrawing" xmlns:w10="urn:schemas-microsoft-com:office:word" xmlns:w="http://schemas.openxmlformats.org/wordprocessingml/2006/main" xmlns:w14="http://schemas.microsoft.com/office/word/2010/wordml" xmlns:w15="http://schemas.microsoft.com/office/word/2012/wordml" xmlns:w16se="http://schemas.microsoft.com/office/word/2015/wordml/symex" xmlns:wpg="http://schemas.microsoft.com/office/word/2010/wordprocessingGroup" xmlns:wpi="http://schemas.microsoft.com/office/word/2010/wordprocessingInk" xmlns:wne="http://schemas.microsoft.com/office/word/2006/wordml" xmlns:wps="http://schemas.microsoft.com/office/word/2010/wordprocessingShape" mc:Ignorable="w14 w15 w16se wp14">
   <w:p>
     <w:pPr>
       <w:pStyle w:val="Header"/>
@@ -2926,7 +2958,7 @@
 </file>
 
 <file path=word/header2.xml><?xml version="1.0" encoding="utf-8"?>
-<w:hdr xmlns:wpc="http://schemas.microsoft.com/office/word/2010/wordprocessingCanvas" xmlns:mo="http://schemas.microsoft.com/office/mac/office/2008/main" xmlns:mc="http://schemas.openxmlformats.org/markup-compatibility/2006" xmlns:mv="urn:schemas-microsoft-com:mac:vml" xmlns:o="urn:schemas-microsoft-com:office:office" xmlns:r="http://schemas.openxmlformats.org/officeDocument/2006/relationships" xmlns:m="http://schemas.openxmlformats.org/officeDocument/2006/math" xmlns:v="urn:schemas-microsoft-com:vml" xmlns:wp14="http://schemas.microsoft.com/office/word/2010/wordprocessingDrawing" xmlns:wp="http://schemas.openxmlformats.org/drawingml/2006/wordprocessingDrawing" xmlns:w10="urn:schemas-microsoft-com:office:word" xmlns:w="http://schemas.openxmlformats.org/wordprocessingml/2006/main" xmlns:w14="http://schemas.microsoft.com/office/word/2010/wordml" xmlns:w15="http://schemas.microsoft.com/office/word/2012/wordml" xmlns:wpg="http://schemas.microsoft.com/office/word/2010/wordprocessingGroup" xmlns:wpi="http://schemas.microsoft.com/office/word/2010/wordprocessingInk" xmlns:wne="http://schemas.microsoft.com/office/word/2006/wordml" xmlns:wps="http://schemas.microsoft.com/office/word/2010/wordprocessingShape" mc:Ignorable="w14 w15 wp14">
+<w:hdr xmlns:wpc="http://schemas.microsoft.com/office/word/2010/wordprocessingCanvas" xmlns:cx="http://schemas.microsoft.com/office/drawing/2014/chartex" xmlns:cx1="http://schemas.microsoft.com/office/drawing/2015/9/8/chartex" xmlns:cx2="http://schemas.microsoft.com/office/drawing/2015/10/21/chartex" xmlns:mc="http://schemas.openxmlformats.org/markup-compatibility/2006" xmlns:o="urn:schemas-microsoft-com:office:office" xmlns:r="http://schemas.openxmlformats.org/officeDocument/2006/relationships" xmlns:m="http://schemas.openxmlformats.org/officeDocument/2006/math" xmlns:v="urn:schemas-microsoft-com:vml" xmlns:wp14="http://schemas.microsoft.com/office/word/2010/wordprocessingDrawing" xmlns:wp="http://schemas.openxmlformats.org/drawingml/2006/wordprocessingDrawing" xmlns:w10="urn:schemas-microsoft-com:office:word" xmlns:w="http://schemas.openxmlformats.org/wordprocessingml/2006/main" xmlns:w14="http://schemas.microsoft.com/office/word/2010/wordml" xmlns:w15="http://schemas.microsoft.com/office/word/2012/wordml" xmlns:w16se="http://schemas.microsoft.com/office/word/2015/wordml/symex" xmlns:wpg="http://schemas.microsoft.com/office/word/2010/wordprocessingGroup" xmlns:wpi="http://schemas.microsoft.com/office/word/2010/wordprocessingInk" xmlns:wne="http://schemas.microsoft.com/office/word/2006/wordml" xmlns:wps="http://schemas.microsoft.com/office/word/2010/wordprocessingShape" mc:Ignorable="w14 w15 w16se wp14">
   <w:p>
     <w:pPr>
       <w:pStyle w:val="Header"/>
@@ -2968,7 +3000,7 @@
       <w:fldChar w:fldCharType="separate"/>
     </w:r>
     <w:r>
-      <w:t>4</w:t>
+      <w:t>6</w:t>
     </w:r>
     <w:r>
       <w:fldChar w:fldCharType="end"/>
@@ -2978,8 +3010,8 @@
 </file>
 
 <file path=word/numbering.xml><?xml version="1.0" encoding="utf-8"?>
-<w:numbering xmlns:wpc="http://schemas.microsoft.com/office/word/2010/wordprocessingCanvas" xmlns:mo="http://schemas.microsoft.com/office/mac/office/2008/main" xmlns:mc="http://schemas.openxmlformats.org/markup-compatibility/2006" xmlns:mv="urn:schemas-microsoft-com:mac:vml" xmlns:o="urn:schemas-microsoft-com:office:office" xmlns:r="http://schemas.openxmlformats.org/officeDocument/2006/relationships" xmlns:m="http://schemas.openxmlformats.org/officeDocument/2006/math" xmlns:v="urn:schemas-microsoft-com:vml" xmlns:wp14="http://schemas.microsoft.com/office/word/2010/wordprocessingDrawing" xmlns:wp="http://schemas.openxmlformats.org/drawingml/2006/wordprocessingDrawing" xmlns:w10="urn:schemas-microsoft-com:office:word" xmlns:w="http://schemas.openxmlformats.org/wordprocessingml/2006/main" xmlns:w14="http://schemas.microsoft.com/office/word/2010/wordml" xmlns:w15="http://schemas.microsoft.com/office/word/2012/wordml" xmlns:wpg="http://schemas.microsoft.com/office/word/2010/wordprocessingGroup" xmlns:wpi="http://schemas.microsoft.com/office/word/2010/wordprocessingInk" xmlns:wne="http://schemas.microsoft.com/office/word/2006/wordml" xmlns:wps="http://schemas.microsoft.com/office/word/2010/wordprocessingShape" mc:Ignorable="w14 w15 wp14">
-  <w:abstractNum w:abstractNumId="0">
+<w:numbering xmlns:wpc="http://schemas.microsoft.com/office/word/2010/wordprocessingCanvas" xmlns:cx="http://schemas.microsoft.com/office/drawing/2014/chartex" xmlns:cx1="http://schemas.microsoft.com/office/drawing/2015/9/8/chartex" xmlns:cx2="http://schemas.microsoft.com/office/drawing/2015/10/21/chartex" xmlns:mc="http://schemas.openxmlformats.org/markup-compatibility/2006" xmlns:o="urn:schemas-microsoft-com:office:office" xmlns:r="http://schemas.openxmlformats.org/officeDocument/2006/relationships" xmlns:m="http://schemas.openxmlformats.org/officeDocument/2006/math" xmlns:v="urn:schemas-microsoft-com:vml" xmlns:wp14="http://schemas.microsoft.com/office/word/2010/wordprocessingDrawing" xmlns:wp="http://schemas.openxmlformats.org/drawingml/2006/wordprocessingDrawing" xmlns:w10="urn:schemas-microsoft-com:office:word" xmlns:w="http://schemas.openxmlformats.org/wordprocessingml/2006/main" xmlns:w14="http://schemas.microsoft.com/office/word/2010/wordml" xmlns:w15="http://schemas.microsoft.com/office/word/2012/wordml" xmlns:w16se="http://schemas.microsoft.com/office/word/2015/wordml/symex" xmlns:wpg="http://schemas.microsoft.com/office/word/2010/wordprocessingGroup" xmlns:wpi="http://schemas.microsoft.com/office/word/2010/wordprocessingInk" xmlns:wne="http://schemas.microsoft.com/office/word/2006/wordml" xmlns:wps="http://schemas.microsoft.com/office/word/2010/wordprocessingShape" mc:Ignorable="w14 w15 w16se wp14">
+  <w:abstractNum w:abstractNumId="0" w15:restartNumberingAfterBreak="0">
     <w:nsid w:val="FFFFFFFB"/>
     <w:multiLevelType w:val="multilevel"/>
     <w:tmpl w:val="04B0567C"/>
@@ -3116,7 +3148,7 @@
 </file>
 
 <file path=word/styles.xml><?xml version="1.0" encoding="utf-8"?>
-<w:styles xmlns:mc="http://schemas.openxmlformats.org/markup-compatibility/2006" xmlns:r="http://schemas.openxmlformats.org/officeDocument/2006/relationships" xmlns:w="http://schemas.openxmlformats.org/wordprocessingml/2006/main" xmlns:w14="http://schemas.microsoft.com/office/word/2010/wordml" xmlns:w15="http://schemas.microsoft.com/office/word/2012/wordml" mc:Ignorable="w14 w15">
+<w:styles xmlns:mc="http://schemas.openxmlformats.org/markup-compatibility/2006" xmlns:r="http://schemas.openxmlformats.org/officeDocument/2006/relationships" xmlns:w="http://schemas.openxmlformats.org/wordprocessingml/2006/main" xmlns:w14="http://schemas.microsoft.com/office/word/2010/wordml" xmlns:w15="http://schemas.microsoft.com/office/word/2012/wordml" xmlns:w16se="http://schemas.microsoft.com/office/word/2015/wordml/symex" mc:Ignorable="w14 w15 w16se">
   <w:docDefaults>
     <w:rPrDefault>
       <w:rPr>
@@ -3126,7 +3158,7 @@
     </w:rPrDefault>
     <w:pPrDefault/>
   </w:docDefaults>
-  <w:latentStyles w:defLockedState="0" w:defUIPriority="99" w:defSemiHidden="0" w:defUnhideWhenUsed="0" w:defQFormat="0" w:count="382">
+  <w:latentStyles w:defLockedState="0" w:defUIPriority="99" w:defSemiHidden="0" w:defUnhideWhenUsed="0" w:defQFormat="0" w:count="372">
     <w:lsdException w:name="Normal" w:uiPriority="0" w:qFormat="1"/>
     <w:lsdException w:name="heading 1" w:uiPriority="0" w:qFormat="1"/>
     <w:lsdException w:name="heading 2" w:semiHidden="1" w:uiPriority="0" w:unhideWhenUsed="1" w:qFormat="1"/>
@@ -3490,7 +3522,6 @@
     <w:lsdException w:name="List Table 6 Colorful Accent 6" w:uiPriority="51"/>
     <w:lsdException w:name="List Table 7 Colorful Accent 6" w:uiPriority="52"/>
     <w:lsdException w:name="Mention" w:semiHidden="1" w:unhideWhenUsed="1"/>
-    <w:lsdException w:name="Smart Hyperlink" w:semiHidden="1" w:unhideWhenUsed="1"/>
   </w:latentStyles>
   <w:style w:type="paragraph" w:default="1" w:styleId="Normal">
     <w:name w:val="Normal"/>
@@ -4046,7 +4077,6 @@
     <w:tblPr>
       <w:tblStyleRowBandSize w:val="1"/>
       <w:tblStyleColBandSize w:val="1"/>
-      <w:tblInd w:w="0" w:type="dxa"/>
       <w:tblBorders>
         <w:top w:val="single" w:sz="4" w:space="0" w:color="666666"/>
         <w:left w:val="single" w:sz="4" w:space="0" w:color="666666"/>
@@ -4055,12 +4085,6 @@
         <w:insideH w:val="single" w:sz="4" w:space="0" w:color="666666"/>
         <w:insideV w:val="single" w:sz="4" w:space="0" w:color="666666"/>
       </w:tblBorders>
-      <w:tblCellMar>
-        <w:top w:w="0" w:type="dxa"/>
-        <w:left w:w="108" w:type="dxa"/>
-        <w:bottom w:w="0" w:type="dxa"/>
-        <w:right w:w="108" w:type="dxa"/>
-      </w:tblCellMar>
     </w:tblPr>
     <w:tblStylePr w:type="firstRow">
       <w:rPr>

</xml_diff>

<commit_message>
Added comments to SDD. Ready for submission
</commit_message>
<xml_diff>
--- a/Deliverables/SDD.docx
+++ b/Deliverables/SDD.docx
@@ -1,6 +1,6 @@
 
 <file path=word/document.xml><?xml version="1.0" encoding="utf-8"?>
-<w:document xmlns:wpc="http://schemas.microsoft.com/office/word/2010/wordprocessingCanvas" xmlns:cx="http://schemas.microsoft.com/office/drawing/2014/chartex" xmlns:cx1="http://schemas.microsoft.com/office/drawing/2015/9/8/chartex" xmlns:cx2="http://schemas.microsoft.com/office/drawing/2015/10/21/chartex" xmlns:mc="http://schemas.openxmlformats.org/markup-compatibility/2006" xmlns:o="urn:schemas-microsoft-com:office:office" xmlns:r="http://schemas.openxmlformats.org/officeDocument/2006/relationships" xmlns:m="http://schemas.openxmlformats.org/officeDocument/2006/math" xmlns:v="urn:schemas-microsoft-com:vml" xmlns:wp14="http://schemas.microsoft.com/office/word/2010/wordprocessingDrawing" xmlns:wp="http://schemas.openxmlformats.org/drawingml/2006/wordprocessingDrawing" xmlns:w10="urn:schemas-microsoft-com:office:word" xmlns:w="http://schemas.openxmlformats.org/wordprocessingml/2006/main" xmlns:w14="http://schemas.microsoft.com/office/word/2010/wordml" xmlns:w15="http://schemas.microsoft.com/office/word/2012/wordml" xmlns:w16se="http://schemas.microsoft.com/office/word/2015/wordml/symex" xmlns:wpg="http://schemas.microsoft.com/office/word/2010/wordprocessingGroup" xmlns:wpi="http://schemas.microsoft.com/office/word/2010/wordprocessingInk" xmlns:wne="http://schemas.microsoft.com/office/word/2006/wordml" xmlns:wps="http://schemas.microsoft.com/office/word/2010/wordprocessingShape" mc:Ignorable="w14 w15 w16se wp14">
+<w:document xmlns:wpc="http://schemas.microsoft.com/office/word/2010/wordprocessingCanvas" xmlns:mo="http://schemas.microsoft.com/office/mac/office/2008/main" xmlns:mc="http://schemas.openxmlformats.org/markup-compatibility/2006" xmlns:mv="urn:schemas-microsoft-com:mac:vml" xmlns:o="urn:schemas-microsoft-com:office:office" xmlns:r="http://schemas.openxmlformats.org/officeDocument/2006/relationships" xmlns:m="http://schemas.openxmlformats.org/officeDocument/2006/math" xmlns:v="urn:schemas-microsoft-com:vml" xmlns:wp14="http://schemas.microsoft.com/office/word/2010/wordprocessingDrawing" xmlns:wp="http://schemas.openxmlformats.org/drawingml/2006/wordprocessingDrawing" xmlns:w10="urn:schemas-microsoft-com:office:word" xmlns:w="http://schemas.openxmlformats.org/wordprocessingml/2006/main" xmlns:w14="http://schemas.microsoft.com/office/word/2010/wordml" xmlns:w15="http://schemas.microsoft.com/office/word/2012/wordml" xmlns:wpg="http://schemas.microsoft.com/office/word/2010/wordprocessingGroup" xmlns:wpi="http://schemas.microsoft.com/office/word/2010/wordprocessingInk" xmlns:wne="http://schemas.microsoft.com/office/word/2006/wordml" xmlns:wps="http://schemas.microsoft.com/office/word/2010/wordprocessingShape" mc:Ignorable="w14 w15 wp14">
   <w:body>
     <w:p>
       <w:pPr>
@@ -753,7 +753,7 @@
       </w:r>
       <w:r>
         <w:tab/>
-        <w:t>5</w:t>
+        <w:t>6</w:t>
       </w:r>
     </w:p>
     <w:p>
@@ -777,7 +777,7 @@
       </w:r>
       <w:r>
         <w:tab/>
-        <w:t>6</w:t>
+        <w:t>7</w:t>
       </w:r>
       <w:bookmarkStart w:id="11" w:name="_GoBack"/>
       <w:bookmarkEnd w:id="11"/>
@@ -854,12 +854,7 @@
         <w:spacing w:line="240" w:lineRule="auto"/>
         <w:rPr>
           <w:rFonts w:ascii="Arial" w:hAnsi="Arial"/>
-          <w:b/>
-          <w:bCs/>
           <w:color w:val="FFFFFF"/>
-          <w:kern w:val="28"/>
-          <w:sz w:val="36"/>
-          <w:szCs w:val="36"/>
         </w:rPr>
       </w:pPr>
       <w:r>
@@ -915,10 +910,120 @@
           </wp:inline>
         </w:drawing>
       </w:r>
-      <w:r>
+    </w:p>
+    <w:p>
+      <w:pPr>
+        <w:spacing w:line="240" w:lineRule="auto"/>
         <w:rPr>
           <w:rFonts w:ascii="Arial" w:hAnsi="Arial"/>
-          <w:color w:val="FFFFFF"/>
+          <w:color w:val="000000" w:themeColor="text1"/>
+        </w:rPr>
+      </w:pPr>
+      <w:r>
+        <w:rPr>
+          <w:rFonts w:ascii="Arial" w:hAnsi="Arial"/>
+          <w:color w:val="000000" w:themeColor="text1"/>
+        </w:rPr>
+        <w:t>The</w:t>
+      </w:r>
+      <w:r>
+        <w:rPr>
+          <w:rFonts w:ascii="Arial" w:hAnsi="Arial"/>
+          <w:color w:val="000000" w:themeColor="text1"/>
+        </w:rPr>
+        <w:t xml:space="preserve"> architecture design outlines the general layout for the chessboard functionality</w:t>
+      </w:r>
+    </w:p>
+    <w:p>
+      <w:pPr>
+        <w:spacing w:line="240" w:lineRule="auto"/>
+        <w:rPr>
+          <w:rFonts w:ascii="Arial" w:hAnsi="Arial"/>
+          <w:color w:val="000000" w:themeColor="text1"/>
+        </w:rPr>
+      </w:pPr>
+    </w:p>
+    <w:p>
+      <w:pPr>
+        <w:pStyle w:val="ListParagraph"/>
+        <w:numPr>
+          <w:ilvl w:val="0"/>
+          <w:numId w:val="2"/>
+        </w:numPr>
+        <w:spacing w:line="240" w:lineRule="auto"/>
+        <w:rPr>
+          <w:rFonts w:ascii="Arial" w:hAnsi="Arial"/>
+          <w:b/>
+          <w:bCs/>
+          <w:color w:val="000000" w:themeColor="text1"/>
+          <w:kern w:val="28"/>
+          <w:sz w:val="36"/>
+          <w:szCs w:val="36"/>
+        </w:rPr>
+      </w:pPr>
+      <w:r>
+        <w:rPr>
+          <w:rFonts w:ascii="Arial" w:hAnsi="Arial"/>
+          <w:color w:val="000000" w:themeColor="text1"/>
+        </w:rPr>
+        <w:t>When the user lauches the game, the view of the chess board will appear. It will be a top down view of an 8x8 checkered game with 16 pieces per color. The white pieces will be at the bottom and the black pieces will be at the top. There will be options for the user to choose in the settings menu on whether or not said user would like to do player vs player or player vs computer. With the computer as the opponent, the user will be allowed to select a difficulty. This will be the only window available for viewing by the user.</w:t>
+      </w:r>
+    </w:p>
+    <w:p>
+      <w:pPr>
+        <w:pStyle w:val="ListParagraph"/>
+        <w:numPr>
+          <w:ilvl w:val="0"/>
+          <w:numId w:val="2"/>
+        </w:numPr>
+        <w:spacing w:line="240" w:lineRule="auto"/>
+        <w:rPr>
+          <w:rFonts w:ascii="Arial" w:hAnsi="Arial"/>
+          <w:b/>
+          <w:bCs/>
+          <w:color w:val="000000" w:themeColor="text1"/>
+          <w:kern w:val="28"/>
+          <w:sz w:val="36"/>
+          <w:szCs w:val="36"/>
+        </w:rPr>
+      </w:pPr>
+      <w:r>
+        <w:rPr>
+          <w:rFonts w:ascii="Arial" w:hAnsi="Arial"/>
+          <w:color w:val="000000" w:themeColor="text1"/>
+        </w:rPr>
+        <w:t>The controller will be the middle man between the user and the Chess game logic. The user will not have access to this. Any input given by the user will go through the controller which will pass on the information to the chess model.</w:t>
+      </w:r>
+    </w:p>
+    <w:p>
+      <w:pPr>
+        <w:pStyle w:val="ListParagraph"/>
+        <w:numPr>
+          <w:ilvl w:val="0"/>
+          <w:numId w:val="2"/>
+        </w:numPr>
+        <w:spacing w:line="240" w:lineRule="auto"/>
+        <w:rPr>
+          <w:rFonts w:ascii="Arial" w:hAnsi="Arial"/>
+          <w:b/>
+          <w:bCs/>
+          <w:color w:val="000000" w:themeColor="text1"/>
+          <w:kern w:val="28"/>
+          <w:sz w:val="36"/>
+          <w:szCs w:val="36"/>
+        </w:rPr>
+      </w:pPr>
+      <w:r>
+        <w:rPr>
+          <w:rFonts w:ascii="Arial" w:hAnsi="Arial"/>
+          <w:color w:val="000000" w:themeColor="text1"/>
+        </w:rPr>
+        <w:t>The Model (Chess Logic) is where all the rules and regulations controlling the logic of the game will be held. This will not be availible to the user.</w:t>
+      </w:r>
+      <w:r>
+        <w:rPr>
+          <w:rFonts w:ascii="Arial" w:hAnsi="Arial"/>
+          <w:color w:val="000000" w:themeColor="text1"/>
         </w:rPr>
         <w:br w:type="page"/>
       </w:r>
@@ -955,60 +1060,18 @@
         <w:pStyle w:val="template"/>
         <w:jc w:val="both"/>
       </w:pPr>
-    </w:p>
-    <w:p>
-      <w:pPr>
-        <w:pStyle w:val="template"/>
-        <w:jc w:val="both"/>
-      </w:pPr>
-    </w:p>
-    <w:p>
-      <w:pPr>
-        <w:pStyle w:val="template"/>
-        <w:jc w:val="both"/>
-      </w:pPr>
-    </w:p>
-    <w:p>
-      <w:pPr>
-        <w:pStyle w:val="template"/>
-        <w:jc w:val="both"/>
-      </w:pPr>
-    </w:p>
-    <w:p>
-      <w:pPr>
-        <w:pStyle w:val="template"/>
-        <w:jc w:val="both"/>
-      </w:pPr>
-    </w:p>
-    <w:p>
-      <w:pPr>
-        <w:pStyle w:val="template"/>
-        <w:jc w:val="both"/>
-      </w:pPr>
-    </w:p>
-    <w:p>
-      <w:pPr>
-        <w:pStyle w:val="template"/>
-        <w:jc w:val="both"/>
-      </w:pPr>
-    </w:p>
-    <w:p>
-      <w:pPr>
-        <w:pStyle w:val="template"/>
-        <w:jc w:val="both"/>
-      </w:pPr>
       <w:r>
         <w:rPr>
           <w:lang w:bidi="ar-SA"/>
         </w:rPr>
         <w:drawing>
-          <wp:anchor distT="0" distB="0" distL="114300" distR="114300" simplePos="0" relativeHeight="251661312" behindDoc="1" locked="0" layoutInCell="1" allowOverlap="1" wp14:anchorId="61F2743B" wp14:editId="2D61E6A8">
+          <wp:anchor distT="0" distB="0" distL="114300" distR="114300" simplePos="0" relativeHeight="251661312" behindDoc="1" locked="0" layoutInCell="1" allowOverlap="1" wp14:anchorId="61F2743B" wp14:editId="064EE762">
             <wp:simplePos x="0" y="0"/>
             <wp:positionH relativeFrom="margin">
-              <wp:align>center</wp:align>
+              <wp:posOffset>882015</wp:posOffset>
             </wp:positionH>
             <wp:positionV relativeFrom="paragraph">
-              <wp:posOffset>116489</wp:posOffset>
+              <wp:posOffset>97155</wp:posOffset>
             </wp:positionV>
             <wp:extent cx="4355465" cy="4952365"/>
             <wp:effectExtent l="0" t="0" r="6985" b="635"/>
@@ -1291,6 +1354,57 @@
       <w:pPr>
         <w:pStyle w:val="template"/>
         <w:jc w:val="both"/>
+        <w:rPr>
+          <w:i w:val="0"/>
+        </w:rPr>
+      </w:pPr>
+      <w:r>
+        <w:rPr>
+          <w:i w:val="0"/>
+        </w:rPr>
+        <w:t>The use case diagram outlines the typical users of the system. There will typically be 1-2 users who will have access to chess game inputs and chess game settings. This diagram is unchanged from the version presented in the software requirements specifications.</w:t>
+      </w:r>
+    </w:p>
+    <w:p>
+      <w:pPr>
+        <w:pStyle w:val="template"/>
+        <w:jc w:val="both"/>
+      </w:pPr>
+    </w:p>
+    <w:p>
+      <w:pPr>
+        <w:pStyle w:val="template"/>
+        <w:jc w:val="both"/>
+      </w:pPr>
+    </w:p>
+    <w:p>
+      <w:pPr>
+        <w:pStyle w:val="template"/>
+        <w:jc w:val="both"/>
+      </w:pPr>
+    </w:p>
+    <w:p>
+      <w:pPr>
+        <w:pStyle w:val="template"/>
+        <w:jc w:val="both"/>
+      </w:pPr>
+    </w:p>
+    <w:p>
+      <w:pPr>
+        <w:pStyle w:val="template"/>
+        <w:jc w:val="both"/>
+      </w:pPr>
+    </w:p>
+    <w:p>
+      <w:pPr>
+        <w:pStyle w:val="template"/>
+        <w:jc w:val="both"/>
+      </w:pPr>
+    </w:p>
+    <w:p>
+      <w:pPr>
+        <w:pStyle w:val="template"/>
+        <w:jc w:val="both"/>
       </w:pPr>
     </w:p>
     <w:p>
@@ -1646,16 +1760,18 @@
       <w:pPr>
         <w:pStyle w:val="template"/>
       </w:pPr>
-    </w:p>
-    <w:p>
-      <w:pPr>
-        <w:pStyle w:val="template"/>
-      </w:pPr>
-    </w:p>
-    <w:p>
-      <w:pPr>
-        <w:pStyle w:val="template"/>
-      </w:pPr>
+      <w:r>
+        <w:rPr>
+          <w:i w:val="0"/>
+        </w:rPr>
+        <w:t>The activity diagram represents a high level overview of the basic functionality the Chess game will provide.</w:t>
+      </w:r>
+      <w:r>
+        <w:rPr>
+          <w:i w:val="0"/>
+        </w:rPr>
+        <w:t xml:space="preserve"> </w:t>
+      </w:r>
     </w:p>
     <w:p>
       <w:pPr>
@@ -2183,8 +2299,28 @@
     </w:p>
     <w:p>
       <w:pPr>
-        <w:pStyle w:val="template"/>
-      </w:pPr>
+        <w:spacing w:line="240" w:lineRule="auto"/>
+        <w:rPr>
+          <w:rFonts w:ascii="Arial" w:hAnsi="Arial" w:cs="Arial"/>
+          <w:i/>
+          <w:iCs/>
+          <w:sz w:val="22"/>
+          <w:szCs w:val="22"/>
+        </w:rPr>
+      </w:pPr>
+      <w:r>
+        <w:rPr>
+          <w:rFonts w:ascii="Arial" w:hAnsi="Arial" w:cs="Arial"/>
+          <w:iCs/>
+          <w:sz w:val="22"/>
+          <w:szCs w:val="22"/>
+        </w:rPr>
+        <w:lastRenderedPageBreak/>
+        <w:t>The class diagram on the previous page oulines the major classes which comprise the Chess game logic and methods in which to comprise them. This diagram is intedned to act as a template to begin developing the system around, but the structure of the system is subject to change as needed while development progresses.</w:t>
+      </w:r>
+      <w:r>
+        <w:br w:type="page"/>
+      </w:r>
     </w:p>
     <w:p>
       <w:pPr>
@@ -2301,154 +2437,28 @@
     </w:p>
     <w:p>
       <w:pPr>
-        <w:pStyle w:val="template"/>
-      </w:pPr>
-    </w:p>
-    <w:p>
-      <w:pPr>
-        <w:pStyle w:val="template"/>
-      </w:pPr>
-    </w:p>
-    <w:p>
-      <w:pPr>
-        <w:pStyle w:val="template"/>
-      </w:pPr>
-    </w:p>
-    <w:p>
-      <w:pPr>
-        <w:pStyle w:val="template"/>
-      </w:pPr>
-    </w:p>
-    <w:p>
-      <w:pPr>
-        <w:pStyle w:val="template"/>
-      </w:pPr>
-    </w:p>
-    <w:p>
-      <w:pPr>
-        <w:pStyle w:val="template"/>
-      </w:pPr>
-    </w:p>
-    <w:p>
-      <w:pPr>
-        <w:pStyle w:val="template"/>
-      </w:pPr>
-    </w:p>
-    <w:p>
-      <w:pPr>
-        <w:pStyle w:val="template"/>
-      </w:pPr>
-    </w:p>
-    <w:p>
-      <w:pPr>
-        <w:pStyle w:val="template"/>
-      </w:pPr>
-    </w:p>
-    <w:p>
-      <w:pPr>
-        <w:pStyle w:val="template"/>
-      </w:pPr>
-    </w:p>
-    <w:p>
-      <w:pPr>
-        <w:pStyle w:val="template"/>
-      </w:pPr>
-    </w:p>
-    <w:p>
-      <w:pPr>
-        <w:pStyle w:val="template"/>
-      </w:pPr>
-    </w:p>
-    <w:p>
-      <w:pPr>
-        <w:pStyle w:val="template"/>
-      </w:pPr>
-    </w:p>
-    <w:p>
-      <w:pPr>
-        <w:pStyle w:val="template"/>
-      </w:pPr>
-    </w:p>
-    <w:p>
-      <w:pPr>
-        <w:pStyle w:val="template"/>
-      </w:pPr>
-    </w:p>
-    <w:p>
-      <w:pPr>
-        <w:pStyle w:val="template"/>
-      </w:pPr>
-    </w:p>
-    <w:p>
-      <w:pPr>
-        <w:pStyle w:val="template"/>
-      </w:pPr>
-    </w:p>
-    <w:p>
-      <w:pPr>
-        <w:pStyle w:val="template"/>
-      </w:pPr>
-    </w:p>
-    <w:p>
-      <w:pPr>
-        <w:pStyle w:val="template"/>
-      </w:pPr>
-    </w:p>
-    <w:p>
-      <w:pPr>
-        <w:pStyle w:val="template"/>
-      </w:pPr>
-    </w:p>
-    <w:p>
-      <w:pPr>
-        <w:pStyle w:val="template"/>
-      </w:pPr>
-    </w:p>
-    <w:p>
-      <w:pPr>
-        <w:pStyle w:val="template"/>
-      </w:pPr>
-    </w:p>
-    <w:p>
-      <w:pPr>
-        <w:pStyle w:val="template"/>
-      </w:pPr>
-    </w:p>
-    <w:p>
-      <w:pPr>
-        <w:pStyle w:val="template"/>
-      </w:pPr>
-    </w:p>
-    <w:p>
-      <w:pPr>
-        <w:pStyle w:val="template"/>
-      </w:pPr>
-    </w:p>
-    <w:p>
-      <w:pPr>
-        <w:pStyle w:val="template"/>
-      </w:pPr>
-    </w:p>
-    <w:p>
-      <w:pPr>
-        <w:pStyle w:val="template"/>
-      </w:pPr>
-    </w:p>
-    <w:p>
-      <w:pPr>
-        <w:pStyle w:val="template"/>
-      </w:pPr>
-    </w:p>
-    <w:p>
-      <w:pPr>
-        <w:pStyle w:val="template"/>
-      </w:pPr>
-    </w:p>
-    <w:p>
-      <w:bookmarkStart w:id="17" w:name="_Toc439994698"/>
-      <w:bookmarkEnd w:id="16"/>
-    </w:p>
-    <w:p/>
+        <w:spacing w:line="240" w:lineRule="auto"/>
+        <w:rPr>
+          <w:rFonts w:ascii="Arial" w:hAnsi="Arial" w:cs="Arial"/>
+          <w:i/>
+          <w:iCs/>
+          <w:sz w:val="22"/>
+          <w:szCs w:val="22"/>
+        </w:rPr>
+      </w:pPr>
+      <w:r>
+        <w:rPr>
+          <w:rFonts w:ascii="Arial" w:hAnsi="Arial" w:cs="Arial"/>
+          <w:iCs/>
+          <w:sz w:val="22"/>
+          <w:szCs w:val="22"/>
+        </w:rPr>
+        <w:t xml:space="preserve">The state diagram shows an overview of the expected behavior of the system at certain points of the game. The majority of the states will consist of the players alternating turns to come to a conclusive winner or stalemate. Either conclusion will bring the game to an end. </w:t>
+      </w:r>
+      <w:r>
+        <w:br w:type="page"/>
+      </w:r>
+    </w:p>
     <w:p>
       <w:pPr>
         <w:pStyle w:val="TOCEntry"/>
@@ -2464,13 +2474,16 @@
           <w:color w:val="FFFFFF"/>
         </w:rPr>
       </w:pPr>
+      <w:bookmarkStart w:id="17" w:name="_Toc439994698"/>
       <w:bookmarkStart w:id="18" w:name="_Toc113291714"/>
       <w:bookmarkStart w:id="19" w:name="_Toc339013215"/>
+      <w:bookmarkEnd w:id="16"/>
       <w:r>
         <w:rPr>
           <w:rFonts w:ascii="Arial" w:hAnsi="Arial"/>
           <w:color w:val="FFFFFF"/>
         </w:rPr>
+        <w:lastRenderedPageBreak/>
         <w:t>Appendix B</w:t>
       </w:r>
       <w:bookmarkEnd w:id="17"/>
@@ -2849,7 +2862,7 @@
 </file>
 
 <file path=word/endnotes.xml><?xml version="1.0" encoding="utf-8"?>
-<w:endnotes xmlns:wpc="http://schemas.microsoft.com/office/word/2010/wordprocessingCanvas" xmlns:cx="http://schemas.microsoft.com/office/drawing/2014/chartex" xmlns:cx1="http://schemas.microsoft.com/office/drawing/2015/9/8/chartex" xmlns:cx2="http://schemas.microsoft.com/office/drawing/2015/10/21/chartex" xmlns:mc="http://schemas.openxmlformats.org/markup-compatibility/2006" xmlns:o="urn:schemas-microsoft-com:office:office" xmlns:r="http://schemas.openxmlformats.org/officeDocument/2006/relationships" xmlns:m="http://schemas.openxmlformats.org/officeDocument/2006/math" xmlns:v="urn:schemas-microsoft-com:vml" xmlns:wp14="http://schemas.microsoft.com/office/word/2010/wordprocessingDrawing" xmlns:wp="http://schemas.openxmlformats.org/drawingml/2006/wordprocessingDrawing" xmlns:w10="urn:schemas-microsoft-com:office:word" xmlns:w="http://schemas.openxmlformats.org/wordprocessingml/2006/main" xmlns:w14="http://schemas.microsoft.com/office/word/2010/wordml" xmlns:w15="http://schemas.microsoft.com/office/word/2012/wordml" xmlns:w16se="http://schemas.microsoft.com/office/word/2015/wordml/symex" xmlns:wpg="http://schemas.microsoft.com/office/word/2010/wordprocessingGroup" xmlns:wpi="http://schemas.microsoft.com/office/word/2010/wordprocessingInk" xmlns:wne="http://schemas.microsoft.com/office/word/2006/wordml" xmlns:wps="http://schemas.microsoft.com/office/word/2010/wordprocessingShape" mc:Ignorable="w14 w15 w16se wp14">
+<w:endnotes xmlns:wpc="http://schemas.microsoft.com/office/word/2010/wordprocessingCanvas" xmlns:mo="http://schemas.microsoft.com/office/mac/office/2008/main" xmlns:mc="http://schemas.openxmlformats.org/markup-compatibility/2006" xmlns:mv="urn:schemas-microsoft-com:mac:vml" xmlns:o="urn:schemas-microsoft-com:office:office" xmlns:r="http://schemas.openxmlformats.org/officeDocument/2006/relationships" xmlns:m="http://schemas.openxmlformats.org/officeDocument/2006/math" xmlns:v="urn:schemas-microsoft-com:vml" xmlns:wp14="http://schemas.microsoft.com/office/word/2010/wordprocessingDrawing" xmlns:wp="http://schemas.openxmlformats.org/drawingml/2006/wordprocessingDrawing" xmlns:w10="urn:schemas-microsoft-com:office:word" xmlns:w="http://schemas.openxmlformats.org/wordprocessingml/2006/main" xmlns:w14="http://schemas.microsoft.com/office/word/2010/wordml" xmlns:w15="http://schemas.microsoft.com/office/word/2012/wordml" xmlns:wpg="http://schemas.microsoft.com/office/word/2010/wordprocessingGroup" xmlns:wpi="http://schemas.microsoft.com/office/word/2010/wordprocessingInk" xmlns:wne="http://schemas.microsoft.com/office/word/2006/wordml" xmlns:wps="http://schemas.microsoft.com/office/word/2010/wordprocessingShape" mc:Ignorable="w14 w15 wp14">
   <w:endnote w:type="separator" w:id="-1">
     <w:p>
       <w:pPr>
@@ -2874,7 +2887,7 @@
 </file>
 
 <file path=word/footer1.xml><?xml version="1.0" encoding="utf-8"?>
-<w:ftr xmlns:wpc="http://schemas.microsoft.com/office/word/2010/wordprocessingCanvas" xmlns:cx="http://schemas.microsoft.com/office/drawing/2014/chartex" xmlns:cx1="http://schemas.microsoft.com/office/drawing/2015/9/8/chartex" xmlns:cx2="http://schemas.microsoft.com/office/drawing/2015/10/21/chartex" xmlns:mc="http://schemas.openxmlformats.org/markup-compatibility/2006" xmlns:o="urn:schemas-microsoft-com:office:office" xmlns:r="http://schemas.openxmlformats.org/officeDocument/2006/relationships" xmlns:m="http://schemas.openxmlformats.org/officeDocument/2006/math" xmlns:v="urn:schemas-microsoft-com:vml" xmlns:wp14="http://schemas.microsoft.com/office/word/2010/wordprocessingDrawing" xmlns:wp="http://schemas.openxmlformats.org/drawingml/2006/wordprocessingDrawing" xmlns:w10="urn:schemas-microsoft-com:office:word" xmlns:w="http://schemas.openxmlformats.org/wordprocessingml/2006/main" xmlns:w14="http://schemas.microsoft.com/office/word/2010/wordml" xmlns:w15="http://schemas.microsoft.com/office/word/2012/wordml" xmlns:w16se="http://schemas.microsoft.com/office/word/2015/wordml/symex" xmlns:wpg="http://schemas.microsoft.com/office/word/2010/wordprocessingGroup" xmlns:wpi="http://schemas.microsoft.com/office/word/2010/wordprocessingInk" xmlns:wne="http://schemas.microsoft.com/office/word/2006/wordml" xmlns:wps="http://schemas.microsoft.com/office/word/2010/wordprocessingShape" mc:Ignorable="w14 w15 w16se wp14">
+<w:ftr xmlns:wpc="http://schemas.microsoft.com/office/word/2010/wordprocessingCanvas" xmlns:mo="http://schemas.microsoft.com/office/mac/office/2008/main" xmlns:mc="http://schemas.openxmlformats.org/markup-compatibility/2006" xmlns:mv="urn:schemas-microsoft-com:mac:vml" xmlns:o="urn:schemas-microsoft-com:office:office" xmlns:r="http://schemas.openxmlformats.org/officeDocument/2006/relationships" xmlns:m="http://schemas.openxmlformats.org/officeDocument/2006/math" xmlns:v="urn:schemas-microsoft-com:vml" xmlns:wp14="http://schemas.microsoft.com/office/word/2010/wordprocessingDrawing" xmlns:wp="http://schemas.openxmlformats.org/drawingml/2006/wordprocessingDrawing" xmlns:w10="urn:schemas-microsoft-com:office:word" xmlns:w="http://schemas.openxmlformats.org/wordprocessingml/2006/main" xmlns:w14="http://schemas.microsoft.com/office/word/2010/wordml" xmlns:w15="http://schemas.microsoft.com/office/word/2012/wordml" xmlns:wpg="http://schemas.microsoft.com/office/word/2010/wordprocessingGroup" xmlns:wpi="http://schemas.microsoft.com/office/word/2010/wordprocessingInk" xmlns:wne="http://schemas.microsoft.com/office/word/2006/wordml" xmlns:wps="http://schemas.microsoft.com/office/word/2010/wordprocessingShape" mc:Ignorable="w14 w15 wp14">
   <w:p>
     <w:pPr>
       <w:pStyle w:val="Footer"/>
@@ -2885,7 +2898,7 @@
 </file>
 
 <file path=word/footnotes.xml><?xml version="1.0" encoding="utf-8"?>
-<w:footnotes xmlns:wpc="http://schemas.microsoft.com/office/word/2010/wordprocessingCanvas" xmlns:cx="http://schemas.microsoft.com/office/drawing/2014/chartex" xmlns:cx1="http://schemas.microsoft.com/office/drawing/2015/9/8/chartex" xmlns:cx2="http://schemas.microsoft.com/office/drawing/2015/10/21/chartex" xmlns:mc="http://schemas.openxmlformats.org/markup-compatibility/2006" xmlns:o="urn:schemas-microsoft-com:office:office" xmlns:r="http://schemas.openxmlformats.org/officeDocument/2006/relationships" xmlns:m="http://schemas.openxmlformats.org/officeDocument/2006/math" xmlns:v="urn:schemas-microsoft-com:vml" xmlns:wp14="http://schemas.microsoft.com/office/word/2010/wordprocessingDrawing" xmlns:wp="http://schemas.openxmlformats.org/drawingml/2006/wordprocessingDrawing" xmlns:w10="urn:schemas-microsoft-com:office:word" xmlns:w="http://schemas.openxmlformats.org/wordprocessingml/2006/main" xmlns:w14="http://schemas.microsoft.com/office/word/2010/wordml" xmlns:w15="http://schemas.microsoft.com/office/word/2012/wordml" xmlns:w16se="http://schemas.microsoft.com/office/word/2015/wordml/symex" xmlns:wpg="http://schemas.microsoft.com/office/word/2010/wordprocessingGroup" xmlns:wpi="http://schemas.microsoft.com/office/word/2010/wordprocessingInk" xmlns:wne="http://schemas.microsoft.com/office/word/2006/wordml" xmlns:wps="http://schemas.microsoft.com/office/word/2010/wordprocessingShape" mc:Ignorable="w14 w15 w16se wp14">
+<w:footnotes xmlns:wpc="http://schemas.microsoft.com/office/word/2010/wordprocessingCanvas" xmlns:mo="http://schemas.microsoft.com/office/mac/office/2008/main" xmlns:mc="http://schemas.openxmlformats.org/markup-compatibility/2006" xmlns:mv="urn:schemas-microsoft-com:mac:vml" xmlns:o="urn:schemas-microsoft-com:office:office" xmlns:r="http://schemas.openxmlformats.org/officeDocument/2006/relationships" xmlns:m="http://schemas.openxmlformats.org/officeDocument/2006/math" xmlns:v="urn:schemas-microsoft-com:vml" xmlns:wp14="http://schemas.microsoft.com/office/word/2010/wordprocessingDrawing" xmlns:wp="http://schemas.openxmlformats.org/drawingml/2006/wordprocessingDrawing" xmlns:w10="urn:schemas-microsoft-com:office:word" xmlns:w="http://schemas.openxmlformats.org/wordprocessingml/2006/main" xmlns:w14="http://schemas.microsoft.com/office/word/2010/wordml" xmlns:w15="http://schemas.microsoft.com/office/word/2012/wordml" xmlns:wpg="http://schemas.microsoft.com/office/word/2010/wordprocessingGroup" xmlns:wpi="http://schemas.microsoft.com/office/word/2010/wordprocessingInk" xmlns:wne="http://schemas.microsoft.com/office/word/2006/wordml" xmlns:wps="http://schemas.microsoft.com/office/word/2010/wordprocessingShape" mc:Ignorable="w14 w15 wp14">
   <w:footnote w:type="separator" w:id="-1">
     <w:p>
       <w:pPr>
@@ -2910,7 +2923,7 @@
 </file>
 
 <file path=word/header1.xml><?xml version="1.0" encoding="utf-8"?>
-<w:hdr xmlns:wpc="http://schemas.microsoft.com/office/word/2010/wordprocessingCanvas" xmlns:cx="http://schemas.microsoft.com/office/drawing/2014/chartex" xmlns:cx1="http://schemas.microsoft.com/office/drawing/2015/9/8/chartex" xmlns:cx2="http://schemas.microsoft.com/office/drawing/2015/10/21/chartex" xmlns:mc="http://schemas.openxmlformats.org/markup-compatibility/2006" xmlns:o="urn:schemas-microsoft-com:office:office" xmlns:r="http://schemas.openxmlformats.org/officeDocument/2006/relationships" xmlns:m="http://schemas.openxmlformats.org/officeDocument/2006/math" xmlns:v="urn:schemas-microsoft-com:vml" xmlns:wp14="http://schemas.microsoft.com/office/word/2010/wordprocessingDrawing" xmlns:wp="http://schemas.openxmlformats.org/drawingml/2006/wordprocessingDrawing" xmlns:w10="urn:schemas-microsoft-com:office:word" xmlns:w="http://schemas.openxmlformats.org/wordprocessingml/2006/main" xmlns:w14="http://schemas.microsoft.com/office/word/2010/wordml" xmlns:w15="http://schemas.microsoft.com/office/word/2012/wordml" xmlns:w16se="http://schemas.microsoft.com/office/word/2015/wordml/symex" xmlns:wpg="http://schemas.microsoft.com/office/word/2010/wordprocessingGroup" xmlns:wpi="http://schemas.microsoft.com/office/word/2010/wordprocessingInk" xmlns:wne="http://schemas.microsoft.com/office/word/2006/wordml" xmlns:wps="http://schemas.microsoft.com/office/word/2010/wordprocessingShape" mc:Ignorable="w14 w15 w16se wp14">
+<w:hdr xmlns:wpc="http://schemas.microsoft.com/office/word/2010/wordprocessingCanvas" xmlns:mo="http://schemas.microsoft.com/office/mac/office/2008/main" xmlns:mc="http://schemas.openxmlformats.org/markup-compatibility/2006" xmlns:mv="urn:schemas-microsoft-com:mac:vml" xmlns:o="urn:schemas-microsoft-com:office:office" xmlns:r="http://schemas.openxmlformats.org/officeDocument/2006/relationships" xmlns:m="http://schemas.openxmlformats.org/officeDocument/2006/math" xmlns:v="urn:schemas-microsoft-com:vml" xmlns:wp14="http://schemas.microsoft.com/office/word/2010/wordprocessingDrawing" xmlns:wp="http://schemas.openxmlformats.org/drawingml/2006/wordprocessingDrawing" xmlns:w10="urn:schemas-microsoft-com:office:word" xmlns:w="http://schemas.openxmlformats.org/wordprocessingml/2006/main" xmlns:w14="http://schemas.microsoft.com/office/word/2010/wordml" xmlns:w15="http://schemas.microsoft.com/office/word/2012/wordml" xmlns:wpg="http://schemas.microsoft.com/office/word/2010/wordprocessingGroup" xmlns:wpi="http://schemas.microsoft.com/office/word/2010/wordprocessingInk" xmlns:wne="http://schemas.microsoft.com/office/word/2006/wordml" xmlns:wps="http://schemas.microsoft.com/office/word/2010/wordprocessingShape" mc:Ignorable="w14 w15 wp14">
   <w:p>
     <w:pPr>
       <w:pStyle w:val="Header"/>
@@ -2958,7 +2971,7 @@
 </file>
 
 <file path=word/header2.xml><?xml version="1.0" encoding="utf-8"?>
-<w:hdr xmlns:wpc="http://schemas.microsoft.com/office/word/2010/wordprocessingCanvas" xmlns:cx="http://schemas.microsoft.com/office/drawing/2014/chartex" xmlns:cx1="http://schemas.microsoft.com/office/drawing/2015/9/8/chartex" xmlns:cx2="http://schemas.microsoft.com/office/drawing/2015/10/21/chartex" xmlns:mc="http://schemas.openxmlformats.org/markup-compatibility/2006" xmlns:o="urn:schemas-microsoft-com:office:office" xmlns:r="http://schemas.openxmlformats.org/officeDocument/2006/relationships" xmlns:m="http://schemas.openxmlformats.org/officeDocument/2006/math" xmlns:v="urn:schemas-microsoft-com:vml" xmlns:wp14="http://schemas.microsoft.com/office/word/2010/wordprocessingDrawing" xmlns:wp="http://schemas.openxmlformats.org/drawingml/2006/wordprocessingDrawing" xmlns:w10="urn:schemas-microsoft-com:office:word" xmlns:w="http://schemas.openxmlformats.org/wordprocessingml/2006/main" xmlns:w14="http://schemas.microsoft.com/office/word/2010/wordml" xmlns:w15="http://schemas.microsoft.com/office/word/2012/wordml" xmlns:w16se="http://schemas.microsoft.com/office/word/2015/wordml/symex" xmlns:wpg="http://schemas.microsoft.com/office/word/2010/wordprocessingGroup" xmlns:wpi="http://schemas.microsoft.com/office/word/2010/wordprocessingInk" xmlns:wne="http://schemas.microsoft.com/office/word/2006/wordml" xmlns:wps="http://schemas.microsoft.com/office/word/2010/wordprocessingShape" mc:Ignorable="w14 w15 w16se wp14">
+<w:hdr xmlns:wpc="http://schemas.microsoft.com/office/word/2010/wordprocessingCanvas" xmlns:mo="http://schemas.microsoft.com/office/mac/office/2008/main" xmlns:mc="http://schemas.openxmlformats.org/markup-compatibility/2006" xmlns:mv="urn:schemas-microsoft-com:mac:vml" xmlns:o="urn:schemas-microsoft-com:office:office" xmlns:r="http://schemas.openxmlformats.org/officeDocument/2006/relationships" xmlns:m="http://schemas.openxmlformats.org/officeDocument/2006/math" xmlns:v="urn:schemas-microsoft-com:vml" xmlns:wp14="http://schemas.microsoft.com/office/word/2010/wordprocessingDrawing" xmlns:wp="http://schemas.openxmlformats.org/drawingml/2006/wordprocessingDrawing" xmlns:w10="urn:schemas-microsoft-com:office:word" xmlns:w="http://schemas.openxmlformats.org/wordprocessingml/2006/main" xmlns:w14="http://schemas.microsoft.com/office/word/2010/wordml" xmlns:w15="http://schemas.microsoft.com/office/word/2012/wordml" xmlns:wpg="http://schemas.microsoft.com/office/word/2010/wordprocessingGroup" xmlns:wpi="http://schemas.microsoft.com/office/word/2010/wordprocessingInk" xmlns:wne="http://schemas.microsoft.com/office/word/2006/wordml" xmlns:wps="http://schemas.microsoft.com/office/word/2010/wordprocessingShape" mc:Ignorable="w14 w15 wp14">
   <w:p>
     <w:pPr>
       <w:pStyle w:val="Header"/>
@@ -3000,7 +3013,7 @@
       <w:fldChar w:fldCharType="separate"/>
     </w:r>
     <w:r>
-      <w:t>6</w:t>
+      <w:t>1</w:t>
     </w:r>
     <w:r>
       <w:fldChar w:fldCharType="end"/>
@@ -3010,8 +3023,8 @@
 </file>
 
 <file path=word/numbering.xml><?xml version="1.0" encoding="utf-8"?>
-<w:numbering xmlns:wpc="http://schemas.microsoft.com/office/word/2010/wordprocessingCanvas" xmlns:cx="http://schemas.microsoft.com/office/drawing/2014/chartex" xmlns:cx1="http://schemas.microsoft.com/office/drawing/2015/9/8/chartex" xmlns:cx2="http://schemas.microsoft.com/office/drawing/2015/10/21/chartex" xmlns:mc="http://schemas.openxmlformats.org/markup-compatibility/2006" xmlns:o="urn:schemas-microsoft-com:office:office" xmlns:r="http://schemas.openxmlformats.org/officeDocument/2006/relationships" xmlns:m="http://schemas.openxmlformats.org/officeDocument/2006/math" xmlns:v="urn:schemas-microsoft-com:vml" xmlns:wp14="http://schemas.microsoft.com/office/word/2010/wordprocessingDrawing" xmlns:wp="http://schemas.openxmlformats.org/drawingml/2006/wordprocessingDrawing" xmlns:w10="urn:schemas-microsoft-com:office:word" xmlns:w="http://schemas.openxmlformats.org/wordprocessingml/2006/main" xmlns:w14="http://schemas.microsoft.com/office/word/2010/wordml" xmlns:w15="http://schemas.microsoft.com/office/word/2012/wordml" xmlns:w16se="http://schemas.microsoft.com/office/word/2015/wordml/symex" xmlns:wpg="http://schemas.microsoft.com/office/word/2010/wordprocessingGroup" xmlns:wpi="http://schemas.microsoft.com/office/word/2010/wordprocessingInk" xmlns:wne="http://schemas.microsoft.com/office/word/2006/wordml" xmlns:wps="http://schemas.microsoft.com/office/word/2010/wordprocessingShape" mc:Ignorable="w14 w15 w16se wp14">
-  <w:abstractNum w:abstractNumId="0" w15:restartNumberingAfterBreak="0">
+<w:numbering xmlns:wpc="http://schemas.microsoft.com/office/word/2010/wordprocessingCanvas" xmlns:mo="http://schemas.microsoft.com/office/mac/office/2008/main" xmlns:mc="http://schemas.openxmlformats.org/markup-compatibility/2006" xmlns:mv="urn:schemas-microsoft-com:mac:vml" xmlns:o="urn:schemas-microsoft-com:office:office" xmlns:r="http://schemas.openxmlformats.org/officeDocument/2006/relationships" xmlns:m="http://schemas.openxmlformats.org/officeDocument/2006/math" xmlns:v="urn:schemas-microsoft-com:vml" xmlns:wp14="http://schemas.microsoft.com/office/word/2010/wordprocessingDrawing" xmlns:wp="http://schemas.openxmlformats.org/drawingml/2006/wordprocessingDrawing" xmlns:w10="urn:schemas-microsoft-com:office:word" xmlns:w="http://schemas.openxmlformats.org/wordprocessingml/2006/main" xmlns:w14="http://schemas.microsoft.com/office/word/2010/wordml" xmlns:w15="http://schemas.microsoft.com/office/word/2012/wordml" xmlns:wpg="http://schemas.microsoft.com/office/word/2010/wordprocessingGroup" xmlns:wpi="http://schemas.microsoft.com/office/word/2010/wordprocessingInk" xmlns:wne="http://schemas.microsoft.com/office/word/2006/wordml" xmlns:wps="http://schemas.microsoft.com/office/word/2010/wordprocessingShape" mc:Ignorable="w14 w15 wp14">
+  <w:abstractNum w:abstractNumId="0">
     <w:nsid w:val="FFFFFFFB"/>
     <w:multiLevelType w:val="multilevel"/>
     <w:tmpl w:val="04B0567C"/>
@@ -3141,14 +3154,108 @@
       </w:pPr>
     </w:lvl>
   </w:abstractNum>
+  <w:abstractNum w:abstractNumId="1">
+    <w:nsid w:val="2F8B2599"/>
+    <w:multiLevelType w:val="hybridMultilevel"/>
+    <w:tmpl w:val="B1A82C20"/>
+    <w:lvl w:ilvl="0" w:tplc="11763884">
+      <w:start w:val="1"/>
+      <w:numFmt w:val="decimal"/>
+      <w:lvlText w:val="%1)"/>
+      <w:lvlJc w:val="left"/>
+      <w:pPr>
+        <w:ind w:left="720" w:hanging="360"/>
+      </w:pPr>
+      <w:rPr>
+        <w:rFonts w:hint="default"/>
+        <w:b w:val="0"/>
+        <w:sz w:val="24"/>
+      </w:rPr>
+    </w:lvl>
+    <w:lvl w:ilvl="1" w:tplc="04090019" w:tentative="1">
+      <w:start w:val="1"/>
+      <w:numFmt w:val="lowerLetter"/>
+      <w:lvlText w:val="%2."/>
+      <w:lvlJc w:val="left"/>
+      <w:pPr>
+        <w:ind w:left="1440" w:hanging="360"/>
+      </w:pPr>
+    </w:lvl>
+    <w:lvl w:ilvl="2" w:tplc="0409001B" w:tentative="1">
+      <w:start w:val="1"/>
+      <w:numFmt w:val="lowerRoman"/>
+      <w:lvlText w:val="%3."/>
+      <w:lvlJc w:val="right"/>
+      <w:pPr>
+        <w:ind w:left="2160" w:hanging="180"/>
+      </w:pPr>
+    </w:lvl>
+    <w:lvl w:ilvl="3" w:tplc="0409000F" w:tentative="1">
+      <w:start w:val="1"/>
+      <w:numFmt w:val="decimal"/>
+      <w:lvlText w:val="%4."/>
+      <w:lvlJc w:val="left"/>
+      <w:pPr>
+        <w:ind w:left="2880" w:hanging="360"/>
+      </w:pPr>
+    </w:lvl>
+    <w:lvl w:ilvl="4" w:tplc="04090019" w:tentative="1">
+      <w:start w:val="1"/>
+      <w:numFmt w:val="lowerLetter"/>
+      <w:lvlText w:val="%5."/>
+      <w:lvlJc w:val="left"/>
+      <w:pPr>
+        <w:ind w:left="3600" w:hanging="360"/>
+      </w:pPr>
+    </w:lvl>
+    <w:lvl w:ilvl="5" w:tplc="0409001B" w:tentative="1">
+      <w:start w:val="1"/>
+      <w:numFmt w:val="lowerRoman"/>
+      <w:lvlText w:val="%6."/>
+      <w:lvlJc w:val="right"/>
+      <w:pPr>
+        <w:ind w:left="4320" w:hanging="180"/>
+      </w:pPr>
+    </w:lvl>
+    <w:lvl w:ilvl="6" w:tplc="0409000F" w:tentative="1">
+      <w:start w:val="1"/>
+      <w:numFmt w:val="decimal"/>
+      <w:lvlText w:val="%7."/>
+      <w:lvlJc w:val="left"/>
+      <w:pPr>
+        <w:ind w:left="5040" w:hanging="360"/>
+      </w:pPr>
+    </w:lvl>
+    <w:lvl w:ilvl="7" w:tplc="04090019" w:tentative="1">
+      <w:start w:val="1"/>
+      <w:numFmt w:val="lowerLetter"/>
+      <w:lvlText w:val="%8."/>
+      <w:lvlJc w:val="left"/>
+      <w:pPr>
+        <w:ind w:left="5760" w:hanging="360"/>
+      </w:pPr>
+    </w:lvl>
+    <w:lvl w:ilvl="8" w:tplc="0409001B" w:tentative="1">
+      <w:start w:val="1"/>
+      <w:numFmt w:val="lowerRoman"/>
+      <w:lvlText w:val="%9."/>
+      <w:lvlJc w:val="right"/>
+      <w:pPr>
+        <w:ind w:left="6480" w:hanging="180"/>
+      </w:pPr>
+    </w:lvl>
+  </w:abstractNum>
   <w:num w:numId="1">
     <w:abstractNumId w:val="0"/>
+  </w:num>
+  <w:num w:numId="2">
+    <w:abstractNumId w:val="1"/>
   </w:num>
 </w:numbering>
 </file>
 
 <file path=word/styles.xml><?xml version="1.0" encoding="utf-8"?>
-<w:styles xmlns:mc="http://schemas.openxmlformats.org/markup-compatibility/2006" xmlns:r="http://schemas.openxmlformats.org/officeDocument/2006/relationships" xmlns:w="http://schemas.openxmlformats.org/wordprocessingml/2006/main" xmlns:w14="http://schemas.microsoft.com/office/word/2010/wordml" xmlns:w15="http://schemas.microsoft.com/office/word/2012/wordml" xmlns:w16se="http://schemas.microsoft.com/office/word/2015/wordml/symex" mc:Ignorable="w14 w15 w16se">
+<w:styles xmlns:mc="http://schemas.openxmlformats.org/markup-compatibility/2006" xmlns:r="http://schemas.openxmlformats.org/officeDocument/2006/relationships" xmlns:w="http://schemas.openxmlformats.org/wordprocessingml/2006/main" xmlns:w14="http://schemas.microsoft.com/office/word/2010/wordml" xmlns:w15="http://schemas.microsoft.com/office/word/2012/wordml" mc:Ignorable="w14 w15">
   <w:docDefaults>
     <w:rPrDefault>
       <w:rPr>
@@ -3158,7 +3265,7 @@
     </w:rPrDefault>
     <w:pPrDefault/>
   </w:docDefaults>
-  <w:latentStyles w:defLockedState="0" w:defUIPriority="99" w:defSemiHidden="0" w:defUnhideWhenUsed="0" w:defQFormat="0" w:count="372">
+  <w:latentStyles w:defLockedState="0" w:defUIPriority="99" w:defSemiHidden="0" w:defUnhideWhenUsed="0" w:defQFormat="0" w:count="382">
     <w:lsdException w:name="Normal" w:uiPriority="0" w:qFormat="1"/>
     <w:lsdException w:name="heading 1" w:uiPriority="0" w:qFormat="1"/>
     <w:lsdException w:name="heading 2" w:semiHidden="1" w:uiPriority="0" w:unhideWhenUsed="1" w:qFormat="1"/>
@@ -3264,7 +3371,6 @@
     <w:lsdException w:name="HTML Sample" w:semiHidden="1" w:unhideWhenUsed="1"/>
     <w:lsdException w:name="HTML Typewriter" w:semiHidden="1" w:unhideWhenUsed="1"/>
     <w:lsdException w:name="HTML Variable" w:semiHidden="1" w:unhideWhenUsed="1"/>
-    <w:lsdException w:name="Normal Table" w:semiHidden="1" w:unhideWhenUsed="1"/>
     <w:lsdException w:name="annotation subject" w:semiHidden="1" w:unhideWhenUsed="1"/>
     <w:lsdException w:name="No List" w:semiHidden="1" w:unhideWhenUsed="1"/>
     <w:lsdException w:name="Outline List 1" w:semiHidden="1" w:unhideWhenUsed="1"/>
@@ -3310,11 +3416,9 @@
     <w:lsdException w:name="Table Subtle 1" w:semiHidden="1" w:unhideWhenUsed="1"/>
     <w:lsdException w:name="Table Subtle 2" w:semiHidden="1" w:unhideWhenUsed="1"/>
     <w:lsdException w:name="Table Web 1" w:semiHidden="1" w:unhideWhenUsed="1"/>
-    <w:lsdException w:name="Table Web 2" w:semiHidden="1" w:unhideWhenUsed="1"/>
     <w:lsdException w:name="Table Web 3" w:semiHidden="1" w:unhideWhenUsed="1"/>
     <w:lsdException w:name="Balloon Text" w:semiHidden="1" w:unhideWhenUsed="1"/>
     <w:lsdException w:name="Table Grid" w:uiPriority="59"/>
-    <w:lsdException w:name="Table Theme" w:semiHidden="1" w:unhideWhenUsed="1"/>
     <w:lsdException w:name="Placeholder Text" w:semiHidden="1"/>
     <w:lsdException w:name="No Spacing" w:uiPriority="1" w:qFormat="1"/>
     <w:lsdException w:name="Light Shading" w:uiPriority="60"/>
@@ -3522,6 +3626,7 @@
     <w:lsdException w:name="List Table 6 Colorful Accent 6" w:uiPriority="51"/>
     <w:lsdException w:name="List Table 7 Colorful Accent 6" w:uiPriority="52"/>
     <w:lsdException w:name="Mention" w:semiHidden="1" w:unhideWhenUsed="1"/>
+    <w:lsdException w:name="Smart Hyperlink" w:semiHidden="1" w:unhideWhenUsed="1"/>
   </w:latentStyles>
   <w:style w:type="paragraph" w:default="1" w:styleId="Normal">
     <w:name w:val="Normal"/>
@@ -4077,6 +4182,7 @@
     <w:tblPr>
       <w:tblStyleRowBandSize w:val="1"/>
       <w:tblStyleColBandSize w:val="1"/>
+      <w:tblInd w:w="0" w:type="dxa"/>
       <w:tblBorders>
         <w:top w:val="single" w:sz="4" w:space="0" w:color="666666"/>
         <w:left w:val="single" w:sz="4" w:space="0" w:color="666666"/>
@@ -4085,6 +4191,12 @@
         <w:insideH w:val="single" w:sz="4" w:space="0" w:color="666666"/>
         <w:insideV w:val="single" w:sz="4" w:space="0" w:color="666666"/>
       </w:tblBorders>
+      <w:tblCellMar>
+        <w:top w:w="0" w:type="dxa"/>
+        <w:left w:w="108" w:type="dxa"/>
+        <w:bottom w:w="0" w:type="dxa"/>
+        <w:right w:w="108" w:type="dxa"/>
+      </w:tblCellMar>
     </w:tblPr>
     <w:tblStylePr w:type="firstRow">
       <w:rPr>
@@ -4172,6 +4284,17 @@
       <w:szCs w:val="18"/>
       <w:lang w:bidi="he-IL"/>
     </w:rPr>
+  </w:style>
+  <w:style w:type="paragraph" w:styleId="ListParagraph">
+    <w:name w:val="List Paragraph"/>
+    <w:basedOn w:val="Normal"/>
+    <w:uiPriority w:val="34"/>
+    <w:qFormat/>
+    <w:rsid w:val="004E65E9"/>
+    <w:pPr>
+      <w:ind w:left="720"/>
+      <w:contextualSpacing/>
+    </w:pPr>
   </w:style>
 </w:styles>
 </file>

</xml_diff>